<commit_message>
CGR post 201901. Errors corrected. Augmented T7 ready.
</commit_message>
<xml_diff>
--- a/CGR_Brennan_World_All_Asset_Change_Level_201901.docx
+++ b/CGR_Brennan_World_All_Asset_Change_Level_201901.docx
@@ -10204,7 +10204,7 @@
         <w:rPr>
           <w:rStyle w:val="VerbatimChar"/>
         </w:rPr>
-        <w:t xml:space="preserve">-23.296  -3.200   3.017   4.857  16.916 </w:t>
+        <w:t xml:space="preserve">-23.151  -3.875   2.239   4.263  12.836 </w:t>
       </w:r>
       <w:r>
         <w:br w:type="textWrapping"/>
@@ -10240,52 +10240,70 @@
         <w:rPr>
           <w:rStyle w:val="VerbatimChar"/>
         </w:rPr>
-        <w:t xml:space="preserve">(Intercept) 106.4594    13.0668   8.147 6.87e-07 ***</w:t>
-      </w:r>
-      <w:r>
-        <w:br w:type="textWrapping"/>
-      </w:r>
-      <w:r>
-        <w:rPr>
-          <w:rStyle w:val="VerbatimChar"/>
-        </w:rPr>
-        <w:t xml:space="preserve">TED          -7.1841    10.8450  -0.662  0.51774    </w:t>
-      </w:r>
-      <w:r>
-        <w:br w:type="textWrapping"/>
-      </w:r>
-      <w:r>
-        <w:rPr>
-          <w:rStyle w:val="VerbatimChar"/>
-        </w:rPr>
-        <w:t xml:space="preserve">VIX          -0.1330     0.4829  -0.275  0.78674    </w:t>
-      </w:r>
-      <w:r>
-        <w:br w:type="textWrapping"/>
-      </w:r>
-      <w:r>
-        <w:rPr>
-          <w:rStyle w:val="VerbatimChar"/>
-        </w:rPr>
-        <w:t xml:space="preserve">SENT          1.1650     4.8917   0.238  0.81498    </w:t>
-      </w:r>
-      <w:r>
-        <w:br w:type="textWrapping"/>
-      </w:r>
-      <w:r>
-        <w:rPr>
-          <w:rStyle w:val="VerbatimChar"/>
-        </w:rPr>
-        <w:t xml:space="preserve">FEDFUNDS     -0.8131     2.0319  -0.400  0.69467    </w:t>
-      </w:r>
-      <w:r>
-        <w:br w:type="textWrapping"/>
-      </w:r>
-      <w:r>
-        <w:rPr>
-          <w:rStyle w:val="VerbatimChar"/>
-        </w:rPr>
-        <w:t xml:space="preserve">INTERNET     -1.5581     0.3907  -3.988  0.00119 ** </w:t>
+        <w:t xml:space="preserve">(Intercept) 119.8613    14.0360   8.540 1.09e-06 ***</w:t>
+      </w:r>
+      <w:r>
+        <w:br w:type="textWrapping"/>
+      </w:r>
+      <w:r>
+        <w:rPr>
+          <w:rStyle w:val="VerbatimChar"/>
+        </w:rPr>
+        <w:t xml:space="preserve">TED          -3.9678    10.9652  -0.362  0.72328    </w:t>
+      </w:r>
+      <w:r>
+        <w:br w:type="textWrapping"/>
+      </w:r>
+      <w:r>
+        <w:rPr>
+          <w:rStyle w:val="VerbatimChar"/>
+        </w:rPr>
+        <w:t xml:space="preserve">VIX          -0.4185     0.4773  -0.877  0.39656    </w:t>
+      </w:r>
+      <w:r>
+        <w:br w:type="textWrapping"/>
+      </w:r>
+      <w:r>
+        <w:rPr>
+          <w:rStyle w:val="VerbatimChar"/>
+        </w:rPr>
+        <w:t xml:space="preserve">SENT          1.5224     4.5947   0.331  0.74567    </w:t>
+      </w:r>
+      <w:r>
+        <w:br w:type="textWrapping"/>
+      </w:r>
+      <w:r>
+        <w:rPr>
+          <w:rStyle w:val="VerbatimChar"/>
+        </w:rPr>
+        <w:t xml:space="preserve">FEDFUNDS     -2.2974     2.0731  -1.108  0.28787    </w:t>
+      </w:r>
+      <w:r>
+        <w:br w:type="textWrapping"/>
+      </w:r>
+      <w:r>
+        <w:rPr>
+          <w:rStyle w:val="VerbatimChar"/>
+        </w:rPr>
+        <w:t xml:space="preserve">INTERNET     -1.8225     0.4368  -4.173  0.00109 ** </w:t>
+      </w:r>
+      <w:r>
+        <w:br w:type="textWrapping"/>
+      </w:r>
+      <w:r>
+        <w:rPr>
+          <w:rStyle w:val="VerbatimChar"/>
+        </w:rPr>
+        <w:t xml:space="preserve">ERM         -23.2969    11.6681  -1.997  0.06725 .  </w:t>
+      </w:r>
+      <w:r>
+        <w:br w:type="textWrapping"/>
+      </w:r>
+      <w:r>
+        <w:rPr>
+          <w:rStyle w:val="VerbatimChar"/>
+        </w:rPr>
+        <w:t xml:space="preserve">Euro         -1.9158    12.5030  -0.153  0.88057    </w:t>
       </w:r>
       <w:r>
         <w:br w:type="textWrapping"/>
@@ -10321,7 +10339,7 @@
         <w:rPr>
           <w:rStyle w:val="VerbatimChar"/>
         </w:rPr>
-        <w:t xml:space="preserve">Residual standard error: 10.62 on 15 degrees of freedom</w:t>
+        <w:t xml:space="preserve">Residual standard error: 9.953 on 13 degrees of freedom</w:t>
       </w:r>
       <w:r>
         <w:br w:type="textWrapping"/>
@@ -10339,16 +10357,16 @@
         <w:rPr>
           <w:rStyle w:val="VerbatimChar"/>
         </w:rPr>
-        <w:t xml:space="preserve">Multiple R-squared:  0.7111,    Adjusted R-squared:  0.6148 </w:t>
-      </w:r>
-      <w:r>
-        <w:br w:type="textWrapping"/>
-      </w:r>
-      <w:r>
-        <w:rPr>
-          <w:rStyle w:val="VerbatimChar"/>
-        </w:rPr>
-        <w:t xml:space="preserve">F-statistic: 7.384 on 5 and 15 DF,  p-value: 0.00113</w:t>
+        <w:t xml:space="preserve">Multiple R-squared:   0.78, Adjusted R-squared:  0.6615 </w:t>
+      </w:r>
+      <w:r>
+        <w:br w:type="textWrapping"/>
+      </w:r>
+      <w:r>
+        <w:rPr>
+          <w:rStyle w:val="VerbatimChar"/>
+        </w:rPr>
+        <w:t xml:space="preserve">F-statistic: 6.583 on 7 and 13 DF,  p-value: 0.001833</w:t>
       </w:r>
       <w:r>
         <w:br w:type="textWrapping"/>
@@ -10429,6 +10447,258 @@
         <w:rPr>
           <w:rStyle w:val="VerbatimChar"/>
         </w:rPr>
+        <w:t xml:space="preserve">   Min     1Q Median     3Q    Max </w:t>
+      </w:r>
+      <w:r>
+        <w:br w:type="textWrapping"/>
+      </w:r>
+      <w:r>
+        <w:rPr>
+          <w:rStyle w:val="VerbatimChar"/>
+        </w:rPr>
+        <w:t xml:space="preserve">-6.679 -3.075  0.000  2.682  5.782 </w:t>
+      </w:r>
+      <w:r>
+        <w:br w:type="textWrapping"/>
+      </w:r>
+      <w:r>
+        <w:rPr>
+          <w:rStyle w:val="VerbatimChar"/>
+        </w:rPr>
+        <w:t xml:space="preserve"/>
+      </w:r>
+      <w:r>
+        <w:br w:type="textWrapping"/>
+      </w:r>
+      <w:r>
+        <w:rPr>
+          <w:rStyle w:val="VerbatimChar"/>
+        </w:rPr>
+        <w:t xml:space="preserve">Coefficients:</w:t>
+      </w:r>
+      <w:r>
+        <w:br w:type="textWrapping"/>
+      </w:r>
+      <w:r>
+        <w:rPr>
+          <w:rStyle w:val="VerbatimChar"/>
+        </w:rPr>
+        <w:t xml:space="preserve">            Estimate Std. Error t value Pr(&gt;|t|)    </w:t>
+      </w:r>
+      <w:r>
+        <w:br w:type="textWrapping"/>
+      </w:r>
+      <w:r>
+        <w:rPr>
+          <w:rStyle w:val="VerbatimChar"/>
+        </w:rPr>
+        <w:t xml:space="preserve">(Intercept) 101.0602     6.5750  15.370 1.02e-09 ***</w:t>
+      </w:r>
+      <w:r>
+        <w:br w:type="textWrapping"/>
+      </w:r>
+      <w:r>
+        <w:rPr>
+          <w:rStyle w:val="VerbatimChar"/>
+        </w:rPr>
+        <w:t xml:space="preserve">TED          -2.2693     5.1364  -0.442   0.6659    </w:t>
+      </w:r>
+      <w:r>
+        <w:br w:type="textWrapping"/>
+      </w:r>
+      <w:r>
+        <w:rPr>
+          <w:rStyle w:val="VerbatimChar"/>
+        </w:rPr>
+        <w:t xml:space="preserve">VIX           0.3732     0.2236   1.669   0.1190    </w:t>
+      </w:r>
+      <w:r>
+        <w:br w:type="textWrapping"/>
+      </w:r>
+      <w:r>
+        <w:rPr>
+          <w:rStyle w:val="VerbatimChar"/>
+        </w:rPr>
+        <w:t xml:space="preserve">SENT          6.6140     2.1523   3.073   0.0089 ** </w:t>
+      </w:r>
+      <w:r>
+        <w:br w:type="textWrapping"/>
+      </w:r>
+      <w:r>
+        <w:rPr>
+          <w:rStyle w:val="VerbatimChar"/>
+        </w:rPr>
+        <w:t xml:space="preserve">FEDFUNDS     -1.5739     0.9711  -1.621   0.1291    </w:t>
+      </w:r>
+      <w:r>
+        <w:br w:type="textWrapping"/>
+      </w:r>
+      <w:r>
+        <w:rPr>
+          <w:rStyle w:val="VerbatimChar"/>
+        </w:rPr>
+        <w:t xml:space="preserve">INTERNET     -2.1799     0.2046 -10.654 8.58e-08 ***</w:t>
+      </w:r>
+      <w:r>
+        <w:br w:type="textWrapping"/>
+      </w:r>
+      <w:r>
+        <w:rPr>
+          <w:rStyle w:val="VerbatimChar"/>
+        </w:rPr>
+        <w:t xml:space="preserve">ERM         -34.2447     5.4658  -6.265 2.90e-05 ***</w:t>
+      </w:r>
+      <w:r>
+        <w:br w:type="textWrapping"/>
+      </w:r>
+      <w:r>
+        <w:rPr>
+          <w:rStyle w:val="VerbatimChar"/>
+        </w:rPr>
+        <w:t xml:space="preserve">Euro          1.3807     5.8568   0.236   0.8173    </w:t>
+      </w:r>
+      <w:r>
+        <w:br w:type="textWrapping"/>
+      </w:r>
+      <w:r>
+        <w:rPr>
+          <w:rStyle w:val="VerbatimChar"/>
+        </w:rPr>
+        <w:t xml:space="preserve">---</w:t>
+      </w:r>
+      <w:r>
+        <w:br w:type="textWrapping"/>
+      </w:r>
+      <w:r>
+        <w:rPr>
+          <w:rStyle w:val="VerbatimChar"/>
+        </w:rPr>
+        <w:t xml:space="preserve">Signif. codes:  0 '***' 0.001 '**' 0.01 '*' 0.05 '.' 0.1 ' ' 1</w:t>
+      </w:r>
+      <w:r>
+        <w:br w:type="textWrapping"/>
+      </w:r>
+      <w:r>
+        <w:rPr>
+          <w:rStyle w:val="VerbatimChar"/>
+        </w:rPr>
+        <w:t xml:space="preserve"/>
+      </w:r>
+      <w:r>
+        <w:br w:type="textWrapping"/>
+      </w:r>
+      <w:r>
+        <w:rPr>
+          <w:rStyle w:val="VerbatimChar"/>
+        </w:rPr>
+        <w:t xml:space="preserve">Residual standard error: 4.662 on 13 degrees of freedom</w:t>
+      </w:r>
+      <w:r>
+        <w:br w:type="textWrapping"/>
+      </w:r>
+      <w:r>
+        <w:rPr>
+          <w:rStyle w:val="VerbatimChar"/>
+        </w:rPr>
+        <w:t xml:space="preserve">  (6 observations deleted due to missingness)</w:t>
+      </w:r>
+      <w:r>
+        <w:br w:type="textWrapping"/>
+      </w:r>
+      <w:r>
+        <w:rPr>
+          <w:rStyle w:val="VerbatimChar"/>
+        </w:rPr>
+        <w:t xml:space="preserve">Multiple R-squared:  0.9585,    Adjusted R-squared:  0.9362 </w:t>
+      </w:r>
+      <w:r>
+        <w:br w:type="textWrapping"/>
+      </w:r>
+      <w:r>
+        <w:rPr>
+          <w:rStyle w:val="VerbatimChar"/>
+        </w:rPr>
+        <w:t xml:space="preserve">F-statistic: 42.93 on 7 and 13 DF,  p-value: 5.513e-08</w:t>
+      </w:r>
+      <w:r>
+        <w:br w:type="textWrapping"/>
+      </w:r>
+      <w:r>
+        <w:rPr>
+          <w:rStyle w:val="VerbatimChar"/>
+        </w:rPr>
+        <w:t xml:space="preserve"/>
+      </w:r>
+      <w:r>
+        <w:br w:type="textWrapping"/>
+      </w:r>
+      <w:r>
+        <w:rPr>
+          <w:rStyle w:val="VerbatimChar"/>
+        </w:rPr>
+        <w:t xml:space="preserve"/>
+      </w:r>
+      <w:r>
+        <w:br w:type="textWrapping"/>
+      </w:r>
+      <w:r>
+        <w:rPr>
+          <w:rStyle w:val="VerbatimChar"/>
+        </w:rPr>
+        <w:t xml:space="preserve">$Canada</w:t>
+      </w:r>
+      <w:r>
+        <w:br w:type="textWrapping"/>
+      </w:r>
+      <w:r>
+        <w:rPr>
+          <w:rStyle w:val="VerbatimChar"/>
+        </w:rPr>
+        <w:t xml:space="preserve"/>
+      </w:r>
+      <w:r>
+        <w:br w:type="textWrapping"/>
+      </w:r>
+      <w:r>
+        <w:rPr>
+          <w:rStyle w:val="VerbatimChar"/>
+        </w:rPr>
+        <w:t xml:space="preserve">Call:</w:t>
+      </w:r>
+      <w:r>
+        <w:br w:type="textWrapping"/>
+      </w:r>
+      <w:r>
+        <w:rPr>
+          <w:rStyle w:val="VerbatimChar"/>
+        </w:rPr>
+        <w:t xml:space="preserve">lm(formula = form, data = data_ols, na.action = na.omit)</w:t>
+      </w:r>
+      <w:r>
+        <w:br w:type="textWrapping"/>
+      </w:r>
+      <w:r>
+        <w:rPr>
+          <w:rStyle w:val="VerbatimChar"/>
+        </w:rPr>
+        <w:t xml:space="preserve"/>
+      </w:r>
+      <w:r>
+        <w:br w:type="textWrapping"/>
+      </w:r>
+      <w:r>
+        <w:rPr>
+          <w:rStyle w:val="VerbatimChar"/>
+        </w:rPr>
+        <w:t xml:space="preserve">Residuals:</w:t>
+      </w:r>
+      <w:r>
+        <w:br w:type="textWrapping"/>
+      </w:r>
+      <w:r>
+        <w:rPr>
+          <w:rStyle w:val="VerbatimChar"/>
+        </w:rPr>
         <w:t xml:space="preserve">    Min      1Q  Median      3Q     Max </w:t>
       </w:r>
       <w:r>
@@ -10438,7 +10708,7 @@
         <w:rPr>
           <w:rStyle w:val="VerbatimChar"/>
         </w:rPr>
-        <w:t xml:space="preserve">-24.964  -3.674   2.071   4.483  10.336 </w:t>
+        <w:t xml:space="preserve">-11.654  -1.433   0.000   1.893   8.522 </w:t>
       </w:r>
       <w:r>
         <w:br w:type="textWrapping"/>
@@ -10474,52 +10744,70 @@
         <w:rPr>
           <w:rStyle w:val="VerbatimChar"/>
         </w:rPr>
-        <w:t xml:space="preserve">(Intercept)  81.1191    10.7131   7.572 1.68e-06 ***</w:t>
-      </w:r>
-      <w:r>
-        <w:br w:type="textWrapping"/>
-      </w:r>
-      <w:r>
-        <w:rPr>
-          <w:rStyle w:val="VerbatimChar"/>
-        </w:rPr>
-        <w:t xml:space="preserve">TED          -8.1815     8.8915  -0.920   0.3721    </w:t>
-      </w:r>
-      <w:r>
-        <w:br w:type="textWrapping"/>
-      </w:r>
-      <w:r>
-        <w:rPr>
-          <w:rStyle w:val="VerbatimChar"/>
-        </w:rPr>
-        <w:t xml:space="preserve">VIX           0.8039     0.3959   2.030   0.0604 .  </w:t>
-      </w:r>
-      <w:r>
-        <w:br w:type="textWrapping"/>
-      </w:r>
-      <w:r>
-        <w:rPr>
-          <w:rStyle w:val="VerbatimChar"/>
-        </w:rPr>
-        <w:t xml:space="preserve">SENT          6.0212     4.0105   1.501   0.1540    </w:t>
-      </w:r>
-      <w:r>
-        <w:br w:type="textWrapping"/>
-      </w:r>
-      <w:r>
-        <w:rPr>
-          <w:rStyle w:val="VerbatimChar"/>
-        </w:rPr>
-        <w:t xml:space="preserve">FEDFUNDS      0.6918     1.6659   0.415   0.6838    </w:t>
-      </w:r>
-      <w:r>
-        <w:br w:type="textWrapping"/>
-      </w:r>
-      <w:r>
-        <w:rPr>
-          <w:rStyle w:val="VerbatimChar"/>
-        </w:rPr>
-        <w:t xml:space="preserve">INTERNET     -1.7314     0.3203  -5.406 7.29e-05 ***</w:t>
+        <w:t xml:space="preserve">(Intercept) 106.5247     7.6037  14.010  3.2e-09 ***</w:t>
+      </w:r>
+      <w:r>
+        <w:br w:type="textWrapping"/>
+      </w:r>
+      <w:r>
+        <w:rPr>
+          <w:rStyle w:val="VerbatimChar"/>
+        </w:rPr>
+        <w:t xml:space="preserve">TED           2.6993     5.9401   0.454 0.657026    </w:t>
+      </w:r>
+      <w:r>
+        <w:br w:type="textWrapping"/>
+      </w:r>
+      <w:r>
+        <w:rPr>
+          <w:rStyle w:val="VerbatimChar"/>
+        </w:rPr>
+        <w:t xml:space="preserve">VIX          -0.4299     0.2586  -1.662 0.120342    </w:t>
+      </w:r>
+      <w:r>
+        <w:br w:type="textWrapping"/>
+      </w:r>
+      <w:r>
+        <w:rPr>
+          <w:rStyle w:val="VerbatimChar"/>
+        </w:rPr>
+        <w:t xml:space="preserve">SENT         -1.0380     2.4891  -0.417 0.683466    </w:t>
+      </w:r>
+      <w:r>
+        <w:br w:type="textWrapping"/>
+      </w:r>
+      <w:r>
+        <w:rPr>
+          <w:rStyle w:val="VerbatimChar"/>
+        </w:rPr>
+        <w:t xml:space="preserve">FEDFUNDS     -0.3536     1.1231  -0.315 0.757901    </w:t>
+      </w:r>
+      <w:r>
+        <w:br w:type="textWrapping"/>
+      </w:r>
+      <w:r>
+        <w:rPr>
+          <w:rStyle w:val="VerbatimChar"/>
+        </w:rPr>
+        <w:t xml:space="preserve">INTERNET     -1.2504     0.2366  -5.284 0.000148 ***</w:t>
+      </w:r>
+      <w:r>
+        <w:br w:type="textWrapping"/>
+      </w:r>
+      <w:r>
+        <w:rPr>
+          <w:rStyle w:val="VerbatimChar"/>
+        </w:rPr>
+        <w:t xml:space="preserve">ERM          -5.1588     6.3209  -0.816 0.429122    </w:t>
+      </w:r>
+      <w:r>
+        <w:br w:type="textWrapping"/>
+      </w:r>
+      <w:r>
+        <w:rPr>
+          <w:rStyle w:val="VerbatimChar"/>
+        </w:rPr>
+        <w:t xml:space="preserve">Euro        -11.6564     6.7732  -1.721 0.108953    </w:t>
       </w:r>
       <w:r>
         <w:br w:type="textWrapping"/>
@@ -10555,7 +10843,7 @@
         <w:rPr>
           <w:rStyle w:val="VerbatimChar"/>
         </w:rPr>
-        <w:t xml:space="preserve">Residual standard error: 8.704 on 15 degrees of freedom</w:t>
+        <w:t xml:space="preserve">Residual standard error: 5.392 on 13 degrees of freedom</w:t>
       </w:r>
       <w:r>
         <w:br w:type="textWrapping"/>
@@ -10573,43 +10861,43 @@
         <w:rPr>
           <w:rStyle w:val="VerbatimChar"/>
         </w:rPr>
-        <w:t xml:space="preserve">Multiple R-squared:  0.8332,    Adjusted R-squared:  0.7776 </w:t>
-      </w:r>
-      <w:r>
-        <w:br w:type="textWrapping"/>
-      </w:r>
-      <w:r>
-        <w:rPr>
-          <w:rStyle w:val="VerbatimChar"/>
-        </w:rPr>
-        <w:t xml:space="preserve">F-statistic: 14.99 on 5 and 15 DF,  p-value: 2.246e-05</w:t>
-      </w:r>
-      <w:r>
-        <w:br w:type="textWrapping"/>
-      </w:r>
-      <w:r>
-        <w:rPr>
-          <w:rStyle w:val="VerbatimChar"/>
-        </w:rPr>
-        <w:t xml:space="preserve"/>
-      </w:r>
-      <w:r>
-        <w:br w:type="textWrapping"/>
-      </w:r>
-      <w:r>
-        <w:rPr>
-          <w:rStyle w:val="VerbatimChar"/>
-        </w:rPr>
-        <w:t xml:space="preserve"/>
-      </w:r>
-      <w:r>
-        <w:br w:type="textWrapping"/>
-      </w:r>
-      <w:r>
-        <w:rPr>
-          <w:rStyle w:val="VerbatimChar"/>
-        </w:rPr>
-        <w:t xml:space="preserve">$Canada</w:t>
+        <w:t xml:space="preserve">Multiple R-squared:  0.9056,    Adjusted R-squared:  0.8548 </w:t>
+      </w:r>
+      <w:r>
+        <w:br w:type="textWrapping"/>
+      </w:r>
+      <w:r>
+        <w:rPr>
+          <w:rStyle w:val="VerbatimChar"/>
+        </w:rPr>
+        <w:t xml:space="preserve">F-statistic: 17.82 on 7 and 13 DF,  p-value: 1.025e-05</w:t>
+      </w:r>
+      <w:r>
+        <w:br w:type="textWrapping"/>
+      </w:r>
+      <w:r>
+        <w:rPr>
+          <w:rStyle w:val="VerbatimChar"/>
+        </w:rPr>
+        <w:t xml:space="preserve"/>
+      </w:r>
+      <w:r>
+        <w:br w:type="textWrapping"/>
+      </w:r>
+      <w:r>
+        <w:rPr>
+          <w:rStyle w:val="VerbatimChar"/>
+        </w:rPr>
+        <w:t xml:space="preserve"/>
+      </w:r>
+      <w:r>
+        <w:br w:type="textWrapping"/>
+      </w:r>
+      <w:r>
+        <w:rPr>
+          <w:rStyle w:val="VerbatimChar"/>
+        </w:rPr>
+        <w:t xml:space="preserve">$France</w:t>
       </w:r>
       <w:r>
         <w:br w:type="textWrapping"/>
@@ -10663,6 +10951,510 @@
         <w:rPr>
           <w:rStyle w:val="VerbatimChar"/>
         </w:rPr>
+        <w:t xml:space="preserve">   Min     1Q Median     3Q    Max </w:t>
+      </w:r>
+      <w:r>
+        <w:br w:type="textWrapping"/>
+      </w:r>
+      <w:r>
+        <w:rPr>
+          <w:rStyle w:val="VerbatimChar"/>
+        </w:rPr>
+        <w:t xml:space="preserve">-7.194 -1.052 -0.444  1.089  7.378 </w:t>
+      </w:r>
+      <w:r>
+        <w:br w:type="textWrapping"/>
+      </w:r>
+      <w:r>
+        <w:rPr>
+          <w:rStyle w:val="VerbatimChar"/>
+        </w:rPr>
+        <w:t xml:space="preserve"/>
+      </w:r>
+      <w:r>
+        <w:br w:type="textWrapping"/>
+      </w:r>
+      <w:r>
+        <w:rPr>
+          <w:rStyle w:val="VerbatimChar"/>
+        </w:rPr>
+        <w:t xml:space="preserve">Coefficients:</w:t>
+      </w:r>
+      <w:r>
+        <w:br w:type="textWrapping"/>
+      </w:r>
+      <w:r>
+        <w:rPr>
+          <w:rStyle w:val="VerbatimChar"/>
+        </w:rPr>
+        <w:t xml:space="preserve">            Estimate Std. Error t value Pr(&gt;|t|)    </w:t>
+      </w:r>
+      <w:r>
+        <w:br w:type="textWrapping"/>
+      </w:r>
+      <w:r>
+        <w:rPr>
+          <w:rStyle w:val="VerbatimChar"/>
+        </w:rPr>
+        <w:t xml:space="preserve">(Intercept) 108.9874     6.1113  17.834 1.61e-10 ***</w:t>
+      </w:r>
+      <w:r>
+        <w:br w:type="textWrapping"/>
+      </w:r>
+      <w:r>
+        <w:rPr>
+          <w:rStyle w:val="VerbatimChar"/>
+        </w:rPr>
+        <w:t xml:space="preserve">TED           2.2449     4.7742   0.470   0.6460    </w:t>
+      </w:r>
+      <w:r>
+        <w:br w:type="textWrapping"/>
+      </w:r>
+      <w:r>
+        <w:rPr>
+          <w:rStyle w:val="VerbatimChar"/>
+        </w:rPr>
+        <w:t xml:space="preserve">VIX          -0.2265     0.2078  -1.090   0.2957    </w:t>
+      </w:r>
+      <w:r>
+        <w:br w:type="textWrapping"/>
+      </w:r>
+      <w:r>
+        <w:rPr>
+          <w:rStyle w:val="VerbatimChar"/>
+        </w:rPr>
+        <w:t xml:space="preserve">SENT          5.6555     2.0005   2.827   0.0143 *  </w:t>
+      </w:r>
+      <w:r>
+        <w:br w:type="textWrapping"/>
+      </w:r>
+      <w:r>
+        <w:rPr>
+          <w:rStyle w:val="VerbatimChar"/>
+        </w:rPr>
+        <w:t xml:space="preserve">FEDFUNDS     -1.9285     0.9026  -2.136   0.0522 .  </w:t>
+      </w:r>
+      <w:r>
+        <w:br w:type="textWrapping"/>
+      </w:r>
+      <w:r>
+        <w:rPr>
+          <w:rStyle w:val="VerbatimChar"/>
+        </w:rPr>
+        <w:t xml:space="preserve">INTERNET     -2.2075     0.1902 -11.608 3.11e-08 ***</w:t>
+      </w:r>
+      <w:r>
+        <w:br w:type="textWrapping"/>
+      </w:r>
+      <w:r>
+        <w:rPr>
+          <w:rStyle w:val="VerbatimChar"/>
+        </w:rPr>
+        <w:t xml:space="preserve">ERM         -34.6784     5.0803  -6.826 1.21e-05 ***</w:t>
+      </w:r>
+      <w:r>
+        <w:br w:type="textWrapping"/>
+      </w:r>
+      <w:r>
+        <w:rPr>
+          <w:rStyle w:val="VerbatimChar"/>
+        </w:rPr>
+        <w:t xml:space="preserve">Euro         -1.6001     5.4438  -0.294   0.7734    </w:t>
+      </w:r>
+      <w:r>
+        <w:br w:type="textWrapping"/>
+      </w:r>
+      <w:r>
+        <w:rPr>
+          <w:rStyle w:val="VerbatimChar"/>
+        </w:rPr>
+        <w:t xml:space="preserve">---</w:t>
+      </w:r>
+      <w:r>
+        <w:br w:type="textWrapping"/>
+      </w:r>
+      <w:r>
+        <w:rPr>
+          <w:rStyle w:val="VerbatimChar"/>
+        </w:rPr>
+        <w:t xml:space="preserve">Signif. codes:  0 '***' 0.001 '**' 0.01 '*' 0.05 '.' 0.1 ' ' 1</w:t>
+      </w:r>
+      <w:r>
+        <w:br w:type="textWrapping"/>
+      </w:r>
+      <w:r>
+        <w:rPr>
+          <w:rStyle w:val="VerbatimChar"/>
+        </w:rPr>
+        <w:t xml:space="preserve"/>
+      </w:r>
+      <w:r>
+        <w:br w:type="textWrapping"/>
+      </w:r>
+      <w:r>
+        <w:rPr>
+          <w:rStyle w:val="VerbatimChar"/>
+        </w:rPr>
+        <w:t xml:space="preserve">Residual standard error: 4.333 on 13 degrees of freedom</w:t>
+      </w:r>
+      <w:r>
+        <w:br w:type="textWrapping"/>
+      </w:r>
+      <w:r>
+        <w:rPr>
+          <w:rStyle w:val="VerbatimChar"/>
+        </w:rPr>
+        <w:t xml:space="preserve">  (6 observations deleted due to missingness)</w:t>
+      </w:r>
+      <w:r>
+        <w:br w:type="textWrapping"/>
+      </w:r>
+      <w:r>
+        <w:rPr>
+          <w:rStyle w:val="VerbatimChar"/>
+        </w:rPr>
+        <w:t xml:space="preserve">Multiple R-squared:  0.9663,    Adjusted R-squared:  0.9481 </w:t>
+      </w:r>
+      <w:r>
+        <w:br w:type="textWrapping"/>
+      </w:r>
+      <w:r>
+        <w:rPr>
+          <w:rStyle w:val="VerbatimChar"/>
+        </w:rPr>
+        <w:t xml:space="preserve">F-statistic:  53.2 on 7 and 13 DF,  p-value: 1.465e-08</w:t>
+      </w:r>
+      <w:r>
+        <w:br w:type="textWrapping"/>
+      </w:r>
+      <w:r>
+        <w:rPr>
+          <w:rStyle w:val="VerbatimChar"/>
+        </w:rPr>
+        <w:t xml:space="preserve"/>
+      </w:r>
+      <w:r>
+        <w:br w:type="textWrapping"/>
+      </w:r>
+      <w:r>
+        <w:rPr>
+          <w:rStyle w:val="VerbatimChar"/>
+        </w:rPr>
+        <w:t xml:space="preserve"/>
+      </w:r>
+      <w:r>
+        <w:br w:type="textWrapping"/>
+      </w:r>
+      <w:r>
+        <w:rPr>
+          <w:rStyle w:val="VerbatimChar"/>
+        </w:rPr>
+        <w:t xml:space="preserve">$Germany</w:t>
+      </w:r>
+      <w:r>
+        <w:br w:type="textWrapping"/>
+      </w:r>
+      <w:r>
+        <w:rPr>
+          <w:rStyle w:val="VerbatimChar"/>
+        </w:rPr>
+        <w:t xml:space="preserve"/>
+      </w:r>
+      <w:r>
+        <w:br w:type="textWrapping"/>
+      </w:r>
+      <w:r>
+        <w:rPr>
+          <w:rStyle w:val="VerbatimChar"/>
+        </w:rPr>
+        <w:t xml:space="preserve">Call:</w:t>
+      </w:r>
+      <w:r>
+        <w:br w:type="textWrapping"/>
+      </w:r>
+      <w:r>
+        <w:rPr>
+          <w:rStyle w:val="VerbatimChar"/>
+        </w:rPr>
+        <w:t xml:space="preserve">lm(formula = form, data = data_ols, na.action = na.omit)</w:t>
+      </w:r>
+      <w:r>
+        <w:br w:type="textWrapping"/>
+      </w:r>
+      <w:r>
+        <w:rPr>
+          <w:rStyle w:val="VerbatimChar"/>
+        </w:rPr>
+        <w:t xml:space="preserve"/>
+      </w:r>
+      <w:r>
+        <w:br w:type="textWrapping"/>
+      </w:r>
+      <w:r>
+        <w:rPr>
+          <w:rStyle w:val="VerbatimChar"/>
+        </w:rPr>
+        <w:t xml:space="preserve">Residuals:</w:t>
+      </w:r>
+      <w:r>
+        <w:br w:type="textWrapping"/>
+      </w:r>
+      <w:r>
+        <w:rPr>
+          <w:rStyle w:val="VerbatimChar"/>
+        </w:rPr>
+        <w:t xml:space="preserve">   Min     1Q Median     3Q    Max </w:t>
+      </w:r>
+      <w:r>
+        <w:br w:type="textWrapping"/>
+      </w:r>
+      <w:r>
+        <w:rPr>
+          <w:rStyle w:val="VerbatimChar"/>
+        </w:rPr>
+        <w:t xml:space="preserve">-7.003 -2.145  0.000  2.147  7.797 </w:t>
+      </w:r>
+      <w:r>
+        <w:br w:type="textWrapping"/>
+      </w:r>
+      <w:r>
+        <w:rPr>
+          <w:rStyle w:val="VerbatimChar"/>
+        </w:rPr>
+        <w:t xml:space="preserve"/>
+      </w:r>
+      <w:r>
+        <w:br w:type="textWrapping"/>
+      </w:r>
+      <w:r>
+        <w:rPr>
+          <w:rStyle w:val="VerbatimChar"/>
+        </w:rPr>
+        <w:t xml:space="preserve">Coefficients:</w:t>
+      </w:r>
+      <w:r>
+        <w:br w:type="textWrapping"/>
+      </w:r>
+      <w:r>
+        <w:rPr>
+          <w:rStyle w:val="VerbatimChar"/>
+        </w:rPr>
+        <w:t xml:space="preserve">             Estimate Std. Error t value Pr(&gt;|t|)    </w:t>
+      </w:r>
+      <w:r>
+        <w:br w:type="textWrapping"/>
+      </w:r>
+      <w:r>
+        <w:rPr>
+          <w:rStyle w:val="VerbatimChar"/>
+        </w:rPr>
+        <w:t xml:space="preserve">(Intercept) 109.32923    6.74956  16.198 5.33e-10 ***</w:t>
+      </w:r>
+      <w:r>
+        <w:br w:type="textWrapping"/>
+      </w:r>
+      <w:r>
+        <w:rPr>
+          <w:rStyle w:val="VerbatimChar"/>
+        </w:rPr>
+        <w:t xml:space="preserve">TED           3.03723    5.27285   0.576   0.5744    </w:t>
+      </w:r>
+      <w:r>
+        <w:br w:type="textWrapping"/>
+      </w:r>
+      <w:r>
+        <w:rPr>
+          <w:rStyle w:val="VerbatimChar"/>
+        </w:rPr>
+        <w:t xml:space="preserve">VIX          -0.07629    0.22954  -0.332   0.7449    </w:t>
+      </w:r>
+      <w:r>
+        <w:br w:type="textWrapping"/>
+      </w:r>
+      <w:r>
+        <w:rPr>
+          <w:rStyle w:val="VerbatimChar"/>
+        </w:rPr>
+        <w:t xml:space="preserve">SENT          5.06861    2.20948   2.294   0.0391 *  </w:t>
+      </w:r>
+      <w:r>
+        <w:br w:type="textWrapping"/>
+      </w:r>
+      <w:r>
+        <w:rPr>
+          <w:rStyle w:val="VerbatimChar"/>
+        </w:rPr>
+        <w:t xml:space="preserve">FEDFUNDS     -2.80314    0.99691  -2.812   0.0147 *  </w:t>
+      </w:r>
+      <w:r>
+        <w:br w:type="textWrapping"/>
+      </w:r>
+      <w:r>
+        <w:rPr>
+          <w:rStyle w:val="VerbatimChar"/>
+        </w:rPr>
+        <w:t xml:space="preserve">INTERNET     -1.75156    0.21004  -8.339 1.42e-06 ***</w:t>
+      </w:r>
+      <w:r>
+        <w:br w:type="textWrapping"/>
+      </w:r>
+      <w:r>
+        <w:rPr>
+          <w:rStyle w:val="VerbatimChar"/>
+        </w:rPr>
+        <w:t xml:space="preserve">ERM         -36.40630    5.61090  -6.488 2.04e-05 ***</w:t>
+      </w:r>
+      <w:r>
+        <w:br w:type="textWrapping"/>
+      </w:r>
+      <w:r>
+        <w:rPr>
+          <w:rStyle w:val="VerbatimChar"/>
+        </w:rPr>
+        <w:t xml:space="preserve">Euro          1.39408    6.01236   0.232   0.8202    </w:t>
+      </w:r>
+      <w:r>
+        <w:br w:type="textWrapping"/>
+      </w:r>
+      <w:r>
+        <w:rPr>
+          <w:rStyle w:val="VerbatimChar"/>
+        </w:rPr>
+        <w:t xml:space="preserve">---</w:t>
+      </w:r>
+      <w:r>
+        <w:br w:type="textWrapping"/>
+      </w:r>
+      <w:r>
+        <w:rPr>
+          <w:rStyle w:val="VerbatimChar"/>
+        </w:rPr>
+        <w:t xml:space="preserve">Signif. codes:  0 '***' 0.001 '**' 0.01 '*' 0.05 '.' 0.1 ' ' 1</w:t>
+      </w:r>
+      <w:r>
+        <w:br w:type="textWrapping"/>
+      </w:r>
+      <w:r>
+        <w:rPr>
+          <w:rStyle w:val="VerbatimChar"/>
+        </w:rPr>
+        <w:t xml:space="preserve"/>
+      </w:r>
+      <w:r>
+        <w:br w:type="textWrapping"/>
+      </w:r>
+      <w:r>
+        <w:rPr>
+          <w:rStyle w:val="VerbatimChar"/>
+        </w:rPr>
+        <w:t xml:space="preserve">Residual standard error: 4.786 on 13 degrees of freedom</w:t>
+      </w:r>
+      <w:r>
+        <w:br w:type="textWrapping"/>
+      </w:r>
+      <w:r>
+        <w:rPr>
+          <w:rStyle w:val="VerbatimChar"/>
+        </w:rPr>
+        <w:t xml:space="preserve">  (6 observations deleted due to missingness)</w:t>
+      </w:r>
+      <w:r>
+        <w:br w:type="textWrapping"/>
+      </w:r>
+      <w:r>
+        <w:rPr>
+          <w:rStyle w:val="VerbatimChar"/>
+        </w:rPr>
+        <w:t xml:space="preserve">Multiple R-squared:  0.9222,    Adjusted R-squared:  0.8803 </w:t>
+      </w:r>
+      <w:r>
+        <w:br w:type="textWrapping"/>
+      </w:r>
+      <w:r>
+        <w:rPr>
+          <w:rStyle w:val="VerbatimChar"/>
+        </w:rPr>
+        <w:t xml:space="preserve">F-statistic:    22 on 7 and 13 DF,  p-value: 3.039e-06</w:t>
+      </w:r>
+      <w:r>
+        <w:br w:type="textWrapping"/>
+      </w:r>
+      <w:r>
+        <w:rPr>
+          <w:rStyle w:val="VerbatimChar"/>
+        </w:rPr>
+        <w:t xml:space="preserve"/>
+      </w:r>
+      <w:r>
+        <w:br w:type="textWrapping"/>
+      </w:r>
+      <w:r>
+        <w:rPr>
+          <w:rStyle w:val="VerbatimChar"/>
+        </w:rPr>
+        <w:t xml:space="preserve"/>
+      </w:r>
+      <w:r>
+        <w:br w:type="textWrapping"/>
+      </w:r>
+      <w:r>
+        <w:rPr>
+          <w:rStyle w:val="VerbatimChar"/>
+        </w:rPr>
+        <w:t xml:space="preserve">$Italy</w:t>
+      </w:r>
+      <w:r>
+        <w:br w:type="textWrapping"/>
+      </w:r>
+      <w:r>
+        <w:rPr>
+          <w:rStyle w:val="VerbatimChar"/>
+        </w:rPr>
+        <w:t xml:space="preserve"/>
+      </w:r>
+      <w:r>
+        <w:br w:type="textWrapping"/>
+      </w:r>
+      <w:r>
+        <w:rPr>
+          <w:rStyle w:val="VerbatimChar"/>
+        </w:rPr>
+        <w:t xml:space="preserve">Call:</w:t>
+      </w:r>
+      <w:r>
+        <w:br w:type="textWrapping"/>
+      </w:r>
+      <w:r>
+        <w:rPr>
+          <w:rStyle w:val="VerbatimChar"/>
+        </w:rPr>
+        <w:t xml:space="preserve">lm(formula = form, data = data_ols, na.action = na.omit)</w:t>
+      </w:r>
+      <w:r>
+        <w:br w:type="textWrapping"/>
+      </w:r>
+      <w:r>
+        <w:rPr>
+          <w:rStyle w:val="VerbatimChar"/>
+        </w:rPr>
+        <w:t xml:space="preserve"/>
+      </w:r>
+      <w:r>
+        <w:br w:type="textWrapping"/>
+      </w:r>
+      <w:r>
+        <w:rPr>
+          <w:rStyle w:val="VerbatimChar"/>
+        </w:rPr>
+        <w:t xml:space="preserve">Residuals:</w:t>
+      </w:r>
+      <w:r>
+        <w:br w:type="textWrapping"/>
+      </w:r>
+      <w:r>
+        <w:rPr>
+          <w:rStyle w:val="VerbatimChar"/>
+        </w:rPr>
         <w:t xml:space="preserve">    Min      1Q  Median      3Q     Max </w:t>
       </w:r>
       <w:r>
@@ -10672,7 +11464,7 @@
         <w:rPr>
           <w:rStyle w:val="VerbatimChar"/>
         </w:rPr>
-        <w:t xml:space="preserve">-9.1256 -2.3145 -0.1266  2.5238 10.4108 </w:t>
+        <w:t xml:space="preserve">-10.017  -2.757   0.000   2.322  11.019 </w:t>
       </w:r>
       <w:r>
         <w:br w:type="textWrapping"/>
@@ -10708,52 +11500,70 @@
         <w:rPr>
           <w:rStyle w:val="VerbatimChar"/>
         </w:rPr>
-        <w:t xml:space="preserve">(Intercept) 104.2026     7.0294  14.824 2.29e-10 ***</w:t>
-      </w:r>
-      <w:r>
-        <w:br w:type="textWrapping"/>
-      </w:r>
-      <w:r>
-        <w:rPr>
-          <w:rStyle w:val="VerbatimChar"/>
-        </w:rPr>
-        <w:t xml:space="preserve">TED           5.1570     5.8341   0.884    0.391    </w:t>
-      </w:r>
-      <w:r>
-        <w:br w:type="textWrapping"/>
-      </w:r>
-      <w:r>
-        <w:rPr>
-          <w:rStyle w:val="VerbatimChar"/>
-        </w:rPr>
-        <w:t xml:space="preserve">VIX          -0.3963     0.2598  -1.526    0.148    </w:t>
-      </w:r>
-      <w:r>
-        <w:br w:type="textWrapping"/>
-      </w:r>
-      <w:r>
-        <w:rPr>
-          <w:rStyle w:val="VerbatimChar"/>
-        </w:rPr>
-        <w:t xml:space="preserve">SENT         -0.9366     2.6315  -0.356    0.727    </w:t>
-      </w:r>
-      <w:r>
-        <w:br w:type="textWrapping"/>
-      </w:r>
-      <w:r>
-        <w:rPr>
-          <w:rStyle w:val="VerbatimChar"/>
-        </w:rPr>
-        <w:t xml:space="preserve">FEDFUNDS     -0.2497     1.0931  -0.228    0.822    </w:t>
-      </w:r>
-      <w:r>
-        <w:br w:type="textWrapping"/>
-      </w:r>
-      <w:r>
-        <w:rPr>
-          <w:rStyle w:val="VerbatimChar"/>
-        </w:rPr>
-        <w:t xml:space="preserve">INTERNET     -1.3521     0.2102  -6.434 1.13e-05 ***</w:t>
+        <w:t xml:space="preserve">(Intercept) 128.0048     8.0653  15.871 6.87e-10 ***</w:t>
+      </w:r>
+      <w:r>
+        <w:br w:type="textWrapping"/>
+      </w:r>
+      <w:r>
+        <w:rPr>
+          <w:rStyle w:val="VerbatimChar"/>
+        </w:rPr>
+        <w:t xml:space="preserve">TED          15.4552     6.3007   2.453  0.02905 *  </w:t>
+      </w:r>
+      <w:r>
+        <w:br w:type="textWrapping"/>
+      </w:r>
+      <w:r>
+        <w:rPr>
+          <w:rStyle w:val="VerbatimChar"/>
+        </w:rPr>
+        <w:t xml:space="preserve">VIX          -0.5994     0.2743  -2.185  0.04777 *  </w:t>
+      </w:r>
+      <w:r>
+        <w:br w:type="textWrapping"/>
+      </w:r>
+      <w:r>
+        <w:rPr>
+          <w:rStyle w:val="VerbatimChar"/>
+        </w:rPr>
+        <w:t xml:space="preserve">SENT         10.7540     2.6402   4.073  0.00132 ** </w:t>
+      </w:r>
+      <w:r>
+        <w:br w:type="textWrapping"/>
+      </w:r>
+      <w:r>
+        <w:rPr>
+          <w:rStyle w:val="VerbatimChar"/>
+        </w:rPr>
+        <w:t xml:space="preserve">FEDFUNDS     -5.9649     1.1913  -5.007  0.00024 ***</w:t>
+      </w:r>
+      <w:r>
+        <w:br w:type="textWrapping"/>
+      </w:r>
+      <w:r>
+        <w:rPr>
+          <w:rStyle w:val="VerbatimChar"/>
+        </w:rPr>
+        <w:t xml:space="preserve">INTERNET     -2.4492     0.2510  -9.758 2.39e-07 ***</w:t>
+      </w:r>
+      <w:r>
+        <w:br w:type="textWrapping"/>
+      </w:r>
+      <w:r>
+        <w:rPr>
+          <w:rStyle w:val="VerbatimChar"/>
+        </w:rPr>
+        <w:t xml:space="preserve">ERM         -38.2058     6.7047  -5.698 7.31e-05 ***</w:t>
+      </w:r>
+      <w:r>
+        <w:br w:type="textWrapping"/>
+      </w:r>
+      <w:r>
+        <w:rPr>
+          <w:rStyle w:val="VerbatimChar"/>
+        </w:rPr>
+        <w:t xml:space="preserve">Euro          4.7676     7.1844   0.664  0.51854    </w:t>
       </w:r>
       <w:r>
         <w:br w:type="textWrapping"/>
@@ -10789,7 +11599,7 @@
         <w:rPr>
           <w:rStyle w:val="VerbatimChar"/>
         </w:rPr>
-        <w:t xml:space="preserve">Residual standard error: 5.711 on 15 degrees of freedom</w:t>
+        <w:t xml:space="preserve">Residual standard error: 5.719 on 13 degrees of freedom</w:t>
       </w:r>
       <w:r>
         <w:br w:type="textWrapping"/>
@@ -10807,43 +11617,43 @@
         <w:rPr>
           <w:rStyle w:val="VerbatimChar"/>
         </w:rPr>
-        <w:t xml:space="preserve">Multiple R-squared:  0.8778,    Adjusted R-squared:  0.837 </w:t>
-      </w:r>
-      <w:r>
-        <w:br w:type="textWrapping"/>
-      </w:r>
-      <w:r>
-        <w:rPr>
-          <w:rStyle w:val="VerbatimChar"/>
-        </w:rPr>
-        <w:t xml:space="preserve">F-statistic: 21.54 on 5 and 15 DF,  p-value: 2.336e-06</w:t>
-      </w:r>
-      <w:r>
-        <w:br w:type="textWrapping"/>
-      </w:r>
-      <w:r>
-        <w:rPr>
-          <w:rStyle w:val="VerbatimChar"/>
-        </w:rPr>
-        <w:t xml:space="preserve"/>
-      </w:r>
-      <w:r>
-        <w:br w:type="textWrapping"/>
-      </w:r>
-      <w:r>
-        <w:rPr>
-          <w:rStyle w:val="VerbatimChar"/>
-        </w:rPr>
-        <w:t xml:space="preserve"/>
-      </w:r>
-      <w:r>
-        <w:br w:type="textWrapping"/>
-      </w:r>
-      <w:r>
-        <w:rPr>
-          <w:rStyle w:val="VerbatimChar"/>
-        </w:rPr>
-        <w:t xml:space="preserve">$France</w:t>
+        <w:t xml:space="preserve">Multiple R-squared:  0.9267,    Adjusted R-squared:  0.8873 </w:t>
+      </w:r>
+      <w:r>
+        <w:br w:type="textWrapping"/>
+      </w:r>
+      <w:r>
+        <w:rPr>
+          <w:rStyle w:val="VerbatimChar"/>
+        </w:rPr>
+        <w:t xml:space="preserve">F-statistic: 23.49 on 7 and 13 DF,  p-value: 2.072e-06</w:t>
+      </w:r>
+      <w:r>
+        <w:br w:type="textWrapping"/>
+      </w:r>
+      <w:r>
+        <w:rPr>
+          <w:rStyle w:val="VerbatimChar"/>
+        </w:rPr>
+        <w:t xml:space="preserve"/>
+      </w:r>
+      <w:r>
+        <w:br w:type="textWrapping"/>
+      </w:r>
+      <w:r>
+        <w:rPr>
+          <w:rStyle w:val="VerbatimChar"/>
+        </w:rPr>
+        <w:t xml:space="preserve"/>
+      </w:r>
+      <w:r>
+        <w:br w:type="textWrapping"/>
+      </w:r>
+      <w:r>
+        <w:rPr>
+          <w:rStyle w:val="VerbatimChar"/>
+        </w:rPr>
+        <w:t xml:space="preserve">$Japan</w:t>
       </w:r>
       <w:r>
         <w:br w:type="textWrapping"/>
@@ -10906,7 +11716,7 @@
         <w:rPr>
           <w:rStyle w:val="VerbatimChar"/>
         </w:rPr>
-        <w:t xml:space="preserve">-25.416  -2.595   0.877   4.948   9.224 </w:t>
+        <w:t xml:space="preserve">-5.8868 -4.5098  0.7138  2.5656  6.9874 </w:t>
       </w:r>
       <w:r>
         <w:br w:type="textWrapping"/>
@@ -10942,52 +11752,70 @@
         <w:rPr>
           <w:rStyle w:val="VerbatimChar"/>
         </w:rPr>
-        <w:t xml:space="preserve">(Intercept)  88.9661    10.6808   8.330 5.22e-07 ***</w:t>
-      </w:r>
-      <w:r>
-        <w:br w:type="textWrapping"/>
-      </w:r>
-      <w:r>
-        <w:rPr>
-          <w:rStyle w:val="VerbatimChar"/>
-        </w:rPr>
-        <w:t xml:space="preserve">TED          -2.8960     8.8647  -0.327    0.748    </w:t>
-      </w:r>
-      <w:r>
-        <w:br w:type="textWrapping"/>
-      </w:r>
-      <w:r>
-        <w:rPr>
-          <w:rStyle w:val="VerbatimChar"/>
-        </w:rPr>
-        <w:t xml:space="preserve">VIX           0.2018     0.3947   0.511    0.617    </w:t>
-      </w:r>
-      <w:r>
-        <w:br w:type="textWrapping"/>
-      </w:r>
-      <w:r>
-        <w:rPr>
-          <w:rStyle w:val="VerbatimChar"/>
-        </w:rPr>
-        <w:t xml:space="preserve">SENT          5.1034     3.9984   1.276    0.221    </w:t>
-      </w:r>
-      <w:r>
-        <w:br w:type="textWrapping"/>
-      </w:r>
-      <w:r>
-        <w:rPr>
-          <w:rStyle w:val="VerbatimChar"/>
-        </w:rPr>
-        <w:t xml:space="preserve">FEDFUNDS      0.3059     1.6609   0.184    0.856    </w:t>
-      </w:r>
-      <w:r>
-        <w:br w:type="textWrapping"/>
-      </w:r>
-      <w:r>
-        <w:rPr>
-          <w:rStyle w:val="VerbatimChar"/>
-        </w:rPr>
-        <w:t xml:space="preserve">INTERNET     -1.7961     0.3193  -5.625 4.84e-05 ***</w:t>
+        <w:t xml:space="preserve">(Intercept) 121.1352     7.4783  16.198 5.33e-10 ***</w:t>
+      </w:r>
+      <w:r>
+        <w:br w:type="textWrapping"/>
+      </w:r>
+      <w:r>
+        <w:rPr>
+          <w:rStyle w:val="VerbatimChar"/>
+        </w:rPr>
+        <w:t xml:space="preserve">TED           8.2873     5.8422   1.419 0.179560    </w:t>
+      </w:r>
+      <w:r>
+        <w:br w:type="textWrapping"/>
+      </w:r>
+      <w:r>
+        <w:rPr>
+          <w:rStyle w:val="VerbatimChar"/>
+        </w:rPr>
+        <w:t xml:space="preserve">VIX          -0.3669     0.2543  -1.442 0.172820    </w:t>
+      </w:r>
+      <w:r>
+        <w:br w:type="textWrapping"/>
+      </w:r>
+      <w:r>
+        <w:rPr>
+          <w:rStyle w:val="VerbatimChar"/>
+        </w:rPr>
+        <w:t xml:space="preserve">SENT          4.2987     2.4480   1.756 0.102607    </w:t>
+      </w:r>
+      <w:r>
+        <w:br w:type="textWrapping"/>
+      </w:r>
+      <w:r>
+        <w:rPr>
+          <w:rStyle w:val="VerbatimChar"/>
+        </w:rPr>
+        <w:t xml:space="preserve">FEDFUNDS     -4.1752     1.1046  -3.780 0.002293 ** </w:t>
+      </w:r>
+      <w:r>
+        <w:br w:type="textWrapping"/>
+      </w:r>
+      <w:r>
+        <w:rPr>
+          <w:rStyle w:val="VerbatimChar"/>
+        </w:rPr>
+        <w:t xml:space="preserve">INTERNET     -1.2715     0.2327  -5.464 0.000109 ***</w:t>
+      </w:r>
+      <w:r>
+        <w:br w:type="textWrapping"/>
+      </w:r>
+      <w:r>
+        <w:rPr>
+          <w:rStyle w:val="VerbatimChar"/>
+        </w:rPr>
+        <w:t xml:space="preserve">ERM         -23.4624     6.2167  -3.774 0.002319 ** </w:t>
+      </w:r>
+      <w:r>
+        <w:br w:type="textWrapping"/>
+      </w:r>
+      <w:r>
+        <w:rPr>
+          <w:rStyle w:val="VerbatimChar"/>
+        </w:rPr>
+        <w:t xml:space="preserve">Euro         20.2859     6.6615   3.045 0.009386 ** </w:t>
       </w:r>
       <w:r>
         <w:br w:type="textWrapping"/>
@@ -11023,7 +11851,7 @@
         <w:rPr>
           <w:rStyle w:val="VerbatimChar"/>
         </w:rPr>
-        <w:t xml:space="preserve">Residual standard error: 8.678 on 15 degrees of freedom</w:t>
+        <w:t xml:space="preserve">Residual standard error: 5.303 on 13 degrees of freedom</w:t>
       </w:r>
       <w:r>
         <w:br w:type="textWrapping"/>
@@ -11041,43 +11869,43 @@
         <w:rPr>
           <w:rStyle w:val="VerbatimChar"/>
         </w:rPr>
-        <w:t xml:space="preserve">Multiple R-squared:  0.8439,    Adjusted R-squared:  0.7919 </w:t>
-      </w:r>
-      <w:r>
-        <w:br w:type="textWrapping"/>
-      </w:r>
-      <w:r>
-        <w:rPr>
-          <w:rStyle w:val="VerbatimChar"/>
-        </w:rPr>
-        <w:t xml:space="preserve">F-statistic: 16.22 on 5 and 15 DF,  p-value: 1.389e-05</w:t>
-      </w:r>
-      <w:r>
-        <w:br w:type="textWrapping"/>
-      </w:r>
-      <w:r>
-        <w:rPr>
-          <w:rStyle w:val="VerbatimChar"/>
-        </w:rPr>
-        <w:t xml:space="preserve"/>
-      </w:r>
-      <w:r>
-        <w:br w:type="textWrapping"/>
-      </w:r>
-      <w:r>
-        <w:rPr>
-          <w:rStyle w:val="VerbatimChar"/>
-        </w:rPr>
-        <w:t xml:space="preserve"/>
-      </w:r>
-      <w:r>
-        <w:br w:type="textWrapping"/>
-      </w:r>
-      <w:r>
-        <w:rPr>
-          <w:rStyle w:val="VerbatimChar"/>
-        </w:rPr>
-        <w:t xml:space="preserve">$Germany</w:t>
+        <w:t xml:space="preserve">Multiple R-squared:  0.7564,    Adjusted R-squared:  0.6253 </w:t>
+      </w:r>
+      <w:r>
+        <w:br w:type="textWrapping"/>
+      </w:r>
+      <w:r>
+        <w:rPr>
+          <w:rStyle w:val="VerbatimChar"/>
+        </w:rPr>
+        <w:t xml:space="preserve">F-statistic: 5.767 on 7 and 13 DF,  p-value: 0.003333</w:t>
+      </w:r>
+      <w:r>
+        <w:br w:type="textWrapping"/>
+      </w:r>
+      <w:r>
+        <w:rPr>
+          <w:rStyle w:val="VerbatimChar"/>
+        </w:rPr>
+        <w:t xml:space="preserve"/>
+      </w:r>
+      <w:r>
+        <w:br w:type="textWrapping"/>
+      </w:r>
+      <w:r>
+        <w:rPr>
+          <w:rStyle w:val="VerbatimChar"/>
+        </w:rPr>
+        <w:t xml:space="preserve"/>
+      </w:r>
+      <w:r>
+        <w:br w:type="textWrapping"/>
+      </w:r>
+      <w:r>
+        <w:rPr>
+          <w:rStyle w:val="VerbatimChar"/>
+        </w:rPr>
+        <w:t xml:space="preserve">$Netherlands</w:t>
       </w:r>
       <w:r>
         <w:br w:type="textWrapping"/>
@@ -11131,16 +11959,16 @@
         <w:rPr>
           <w:rStyle w:val="VerbatimChar"/>
         </w:rPr>
-        <w:t xml:space="preserve">     Min       1Q   Median       3Q      Max </w:t>
-      </w:r>
-      <w:r>
-        <w:br w:type="textWrapping"/>
-      </w:r>
-      <w:r>
-        <w:rPr>
-          <w:rStyle w:val="VerbatimChar"/>
-        </w:rPr>
-        <w:t xml:space="preserve">-26.5429  -2.2997  -0.2877   6.6800  10.3939 </w:t>
+        <w:t xml:space="preserve">    Min      1Q  Median      3Q     Max </w:t>
+      </w:r>
+      <w:r>
+        <w:br w:type="textWrapping"/>
+      </w:r>
+      <w:r>
+        <w:rPr>
+          <w:rStyle w:val="VerbatimChar"/>
+        </w:rPr>
+        <w:t xml:space="preserve">-8.9264 -1.9770 -0.7313  3.1196 10.6318 </w:t>
       </w:r>
       <w:r>
         <w:br w:type="textWrapping"/>
@@ -11176,52 +12004,70 @@
         <w:rPr>
           <w:rStyle w:val="VerbatimChar"/>
         </w:rPr>
-        <w:t xml:space="preserve">(Intercept)  88.1337    11.2937   7.804 1.17e-06 ***</w:t>
-      </w:r>
-      <w:r>
-        <w:br w:type="textWrapping"/>
-      </w:r>
-      <w:r>
-        <w:rPr>
-          <w:rStyle w:val="VerbatimChar"/>
-        </w:rPr>
-        <w:t xml:space="preserve">TED          -3.2273     9.3733  -0.344  0.73539    </w:t>
-      </w:r>
-      <w:r>
-        <w:br w:type="textWrapping"/>
-      </w:r>
-      <w:r>
-        <w:rPr>
-          <w:rStyle w:val="VerbatimChar"/>
-        </w:rPr>
-        <w:t xml:space="preserve">VIX           0.3814     0.4174   0.914  0.37529    </w:t>
-      </w:r>
-      <w:r>
-        <w:br w:type="textWrapping"/>
-      </w:r>
-      <w:r>
-        <w:rPr>
-          <w:rStyle w:val="VerbatimChar"/>
-        </w:rPr>
-        <w:t xml:space="preserve">SENT          4.4396     4.2279   1.050  0.31031    </w:t>
-      </w:r>
-      <w:r>
-        <w:br w:type="textWrapping"/>
-      </w:r>
-      <w:r>
-        <w:rPr>
-          <w:rStyle w:val="VerbatimChar"/>
-        </w:rPr>
-        <w:t xml:space="preserve">FEDFUNDS     -0.3959     1.7562  -0.225  0.82470    </w:t>
-      </w:r>
-      <w:r>
-        <w:br w:type="textWrapping"/>
-      </w:r>
-      <w:r>
-        <w:rPr>
-          <w:rStyle w:val="VerbatimChar"/>
-        </w:rPr>
-        <w:t xml:space="preserve">INTERNET     -1.2758     0.3377  -3.778  0.00182 ** </w:t>
+        <w:t xml:space="preserve">(Intercept) 117.8766     8.3221  14.164 2.79e-09 ***</w:t>
+      </w:r>
+      <w:r>
+        <w:br w:type="textWrapping"/>
+      </w:r>
+      <w:r>
+        <w:rPr>
+          <w:rStyle w:val="VerbatimChar"/>
+        </w:rPr>
+        <w:t xml:space="preserve">TED          10.8485     6.5014   1.669  0.11908    </w:t>
+      </w:r>
+      <w:r>
+        <w:br w:type="textWrapping"/>
+      </w:r>
+      <w:r>
+        <w:rPr>
+          <w:rStyle w:val="VerbatimChar"/>
+        </w:rPr>
+        <w:t xml:space="preserve">VIX          -0.1995     0.2830  -0.705  0.49339    </w:t>
+      </w:r>
+      <w:r>
+        <w:br w:type="textWrapping"/>
+      </w:r>
+      <w:r>
+        <w:rPr>
+          <w:rStyle w:val="VerbatimChar"/>
+        </w:rPr>
+        <w:t xml:space="preserve">SENT         10.1156     2.7243   3.713  0.00260 ** </w:t>
+      </w:r>
+      <w:r>
+        <w:br w:type="textWrapping"/>
+      </w:r>
+      <w:r>
+        <w:rPr>
+          <w:rStyle w:val="VerbatimChar"/>
+        </w:rPr>
+        <w:t xml:space="preserve">FEDFUNDS     -4.9272     1.2292  -4.008  0.00149 ** </w:t>
+      </w:r>
+      <w:r>
+        <w:br w:type="textWrapping"/>
+      </w:r>
+      <w:r>
+        <w:rPr>
+          <w:rStyle w:val="VerbatimChar"/>
+        </w:rPr>
+        <w:t xml:space="preserve">INTERNET     -2.7060     0.2590 -10.449 1.08e-07 ***</w:t>
+      </w:r>
+      <w:r>
+        <w:br w:type="textWrapping"/>
+      </w:r>
+      <w:r>
+        <w:rPr>
+          <w:rStyle w:val="VerbatimChar"/>
+        </w:rPr>
+        <w:t xml:space="preserve">ERM         -40.0086     6.9182  -5.783 6.35e-05 ***</w:t>
+      </w:r>
+      <w:r>
+        <w:br w:type="textWrapping"/>
+      </w:r>
+      <w:r>
+        <w:rPr>
+          <w:rStyle w:val="VerbatimChar"/>
+        </w:rPr>
+        <w:t xml:space="preserve">Euro          4.4776     7.4132   0.604  0.55623    </w:t>
       </w:r>
       <w:r>
         <w:br w:type="textWrapping"/>
@@ -11257,7 +12103,7 @@
         <w:rPr>
           <w:rStyle w:val="VerbatimChar"/>
         </w:rPr>
-        <w:t xml:space="preserve">Residual standard error: 9.176 on 15 degrees of freedom</w:t>
+        <w:t xml:space="preserve">Residual standard error: 5.901 on 13 degrees of freedom</w:t>
       </w:r>
       <w:r>
         <w:br w:type="textWrapping"/>
@@ -11275,43 +12121,43 @@
         <w:rPr>
           <w:rStyle w:val="VerbatimChar"/>
         </w:rPr>
-        <w:t xml:space="preserve">Multiple R-squared:  0.6699,    Adjusted R-squared:  0.5598 </w:t>
-      </w:r>
-      <w:r>
-        <w:br w:type="textWrapping"/>
-      </w:r>
-      <w:r>
-        <w:rPr>
-          <w:rStyle w:val="VerbatimChar"/>
-        </w:rPr>
-        <w:t xml:space="preserve">F-statistic: 6.087 on 5 and 15 DF,  p-value: 0.002852</w:t>
-      </w:r>
-      <w:r>
-        <w:br w:type="textWrapping"/>
-      </w:r>
-      <w:r>
-        <w:rPr>
-          <w:rStyle w:val="VerbatimChar"/>
-        </w:rPr>
-        <w:t xml:space="preserve"/>
-      </w:r>
-      <w:r>
-        <w:br w:type="textWrapping"/>
-      </w:r>
-      <w:r>
-        <w:rPr>
-          <w:rStyle w:val="VerbatimChar"/>
-        </w:rPr>
-        <w:t xml:space="preserve"/>
-      </w:r>
-      <w:r>
-        <w:br w:type="textWrapping"/>
-      </w:r>
-      <w:r>
-        <w:rPr>
-          <w:rStyle w:val="VerbatimChar"/>
-        </w:rPr>
-        <w:t xml:space="preserve">$Italy</w:t>
+        <w:t xml:space="preserve">Multiple R-squared:  0.9415,    Adjusted R-squared:  0.9101 </w:t>
+      </w:r>
+      <w:r>
+        <w:br w:type="textWrapping"/>
+      </w:r>
+      <w:r>
+        <w:rPr>
+          <w:rStyle w:val="VerbatimChar"/>
+        </w:rPr>
+        <w:t xml:space="preserve">F-statistic: 29.92 on 7 and 13 DF,  p-value: 4.94e-07</w:t>
+      </w:r>
+      <w:r>
+        <w:br w:type="textWrapping"/>
+      </w:r>
+      <w:r>
+        <w:rPr>
+          <w:rStyle w:val="VerbatimChar"/>
+        </w:rPr>
+        <w:t xml:space="preserve"/>
+      </w:r>
+      <w:r>
+        <w:br w:type="textWrapping"/>
+      </w:r>
+      <w:r>
+        <w:rPr>
+          <w:rStyle w:val="VerbatimChar"/>
+        </w:rPr>
+        <w:t xml:space="preserve"/>
+      </w:r>
+      <w:r>
+        <w:br w:type="textWrapping"/>
+      </w:r>
+      <w:r>
+        <w:rPr>
+          <w:rStyle w:val="VerbatimChar"/>
+        </w:rPr>
+        <w:t xml:space="preserve">$`New Zealand`</w:t>
       </w:r>
       <w:r>
         <w:br w:type="textWrapping"/>
@@ -11365,16 +12211,16 @@
         <w:rPr>
           <w:rStyle w:val="VerbatimChar"/>
         </w:rPr>
-        <w:t xml:space="preserve">     Min       1Q   Median       3Q      Max </w:t>
-      </w:r>
-      <w:r>
-        <w:br w:type="textWrapping"/>
-      </w:r>
-      <w:r>
-        <w:rPr>
-          <w:rStyle w:val="VerbatimChar"/>
-        </w:rPr>
-        <w:t xml:space="preserve">-27.7046  -1.6080   0.9858   2.9707  13.9377 </w:t>
+        <w:t xml:space="preserve">    Min      1Q  Median      3Q     Max </w:t>
+      </w:r>
+      <w:r>
+        <w:br w:type="textWrapping"/>
+      </w:r>
+      <w:r>
+        <w:rPr>
+          <w:rStyle w:val="VerbatimChar"/>
+        </w:rPr>
+        <w:t xml:space="preserve">-15.389  -4.018   0.000   5.123  19.898 </w:t>
       </w:r>
       <w:r>
         <w:br w:type="textWrapping"/>
@@ -11410,52 +12256,70 @@
         <w:rPr>
           <w:rStyle w:val="VerbatimChar"/>
         </w:rPr>
-        <w:t xml:space="preserve">(Intercept) 105.5717    12.2659   8.607 3.46e-07 ***</w:t>
-      </w:r>
-      <w:r>
-        <w:br w:type="textWrapping"/>
-      </w:r>
-      <w:r>
-        <w:rPr>
-          <w:rStyle w:val="VerbatimChar"/>
-        </w:rPr>
-        <w:t xml:space="preserve">TED           7.9483    10.1802   0.781  0.44709    </w:t>
-      </w:r>
-      <w:r>
-        <w:br w:type="textWrapping"/>
-      </w:r>
-      <w:r>
-        <w:rPr>
-          <w:rStyle w:val="VerbatimChar"/>
-        </w:rPr>
-        <w:t xml:space="preserve">VIX          -0.1103     0.4533  -0.243  0.81100    </w:t>
-      </w:r>
-      <w:r>
-        <w:br w:type="textWrapping"/>
-      </w:r>
-      <w:r>
-        <w:rPr>
-          <w:rStyle w:val="VerbatimChar"/>
-        </w:rPr>
-        <w:t xml:space="preserve">SENT         10.0407     4.5918   2.187  0.04503 *  </w:t>
-      </w:r>
-      <w:r>
-        <w:br w:type="textWrapping"/>
-      </w:r>
-      <w:r>
-        <w:rPr>
-          <w:rStyle w:val="VerbatimChar"/>
-        </w:rPr>
-        <w:t xml:space="preserve">FEDFUNDS     -3.3725     1.9074  -1.768  0.09736 .  </w:t>
-      </w:r>
-      <w:r>
-        <w:br w:type="textWrapping"/>
-      </w:r>
-      <w:r>
-        <w:rPr>
-          <w:rStyle w:val="VerbatimChar"/>
-        </w:rPr>
-        <w:t xml:space="preserve">INTERNET     -1.9027     0.3667  -5.188  0.00011 ***</w:t>
+        <w:t xml:space="preserve">(Intercept) 119.8365    14.2150   8.430 1.25e-06 ***</w:t>
+      </w:r>
+      <w:r>
+        <w:br w:type="textWrapping"/>
+      </w:r>
+      <w:r>
+        <w:rPr>
+          <w:rStyle w:val="VerbatimChar"/>
+        </w:rPr>
+        <w:t xml:space="preserve">TED          -4.2985    11.1049  -0.387   0.7050    </w:t>
+      </w:r>
+      <w:r>
+        <w:br w:type="textWrapping"/>
+      </w:r>
+      <w:r>
+        <w:rPr>
+          <w:rStyle w:val="VerbatimChar"/>
+        </w:rPr>
+        <w:t xml:space="preserve">VIX          -0.7785     0.4834  -1.610   0.1313    </w:t>
+      </w:r>
+      <w:r>
+        <w:br w:type="textWrapping"/>
+      </w:r>
+      <w:r>
+        <w:rPr>
+          <w:rStyle w:val="VerbatimChar"/>
+        </w:rPr>
+        <w:t xml:space="preserve">SENT          2.0992     4.6533   0.451   0.6593    </w:t>
+      </w:r>
+      <w:r>
+        <w:br w:type="textWrapping"/>
+      </w:r>
+      <w:r>
+        <w:rPr>
+          <w:rStyle w:val="VerbatimChar"/>
+        </w:rPr>
+        <w:t xml:space="preserve">FEDFUNDS     -0.8344     2.0996  -0.397   0.6975    </w:t>
+      </w:r>
+      <w:r>
+        <w:br w:type="textWrapping"/>
+      </w:r>
+      <w:r>
+        <w:rPr>
+          <w:rStyle w:val="VerbatimChar"/>
+        </w:rPr>
+        <w:t xml:space="preserve">INTERNET     -1.2606     0.4424  -2.850   0.0137 *  </w:t>
+      </w:r>
+      <w:r>
+        <w:br w:type="textWrapping"/>
+      </w:r>
+      <w:r>
+        <w:rPr>
+          <w:rStyle w:val="VerbatimChar"/>
+        </w:rPr>
+        <w:t xml:space="preserve">ERM         -26.7858    11.8169  -2.267   0.0411 *  </w:t>
+      </w:r>
+      <w:r>
+        <w:br w:type="textWrapping"/>
+      </w:r>
+      <w:r>
+        <w:rPr>
+          <w:rStyle w:val="VerbatimChar"/>
+        </w:rPr>
+        <w:t xml:space="preserve">Euro        -18.1939    12.6624  -1.437   0.1744    </w:t>
       </w:r>
       <w:r>
         <w:br w:type="textWrapping"/>
@@ -11491,7 +12355,7 @@
         <w:rPr>
           <w:rStyle w:val="VerbatimChar"/>
         </w:rPr>
-        <w:t xml:space="preserve">Residual standard error: 9.966 on 15 degrees of freedom</w:t>
+        <w:t xml:space="preserve">Residual standard error: 10.08 on 13 degrees of freedom</w:t>
       </w:r>
       <w:r>
         <w:br w:type="textWrapping"/>
@@ -11509,43 +12373,43 @@
         <w:rPr>
           <w:rStyle w:val="VerbatimChar"/>
         </w:rPr>
-        <w:t xml:space="preserve">Multiple R-squared:  0.7433,    Adjusted R-squared:  0.6578 </w:t>
-      </w:r>
-      <w:r>
-        <w:br w:type="textWrapping"/>
-      </w:r>
-      <w:r>
-        <w:rPr>
-          <w:rStyle w:val="VerbatimChar"/>
-        </w:rPr>
-        <w:t xml:space="preserve">F-statistic: 8.687 on 5 and 15 DF,  p-value: 0.0004924</w:t>
-      </w:r>
-      <w:r>
-        <w:br w:type="textWrapping"/>
-      </w:r>
-      <w:r>
-        <w:rPr>
-          <w:rStyle w:val="VerbatimChar"/>
-        </w:rPr>
-        <w:t xml:space="preserve"/>
-      </w:r>
-      <w:r>
-        <w:br w:type="textWrapping"/>
-      </w:r>
-      <w:r>
-        <w:rPr>
-          <w:rStyle w:val="VerbatimChar"/>
-        </w:rPr>
-        <w:t xml:space="preserve"/>
-      </w:r>
-      <w:r>
-        <w:br w:type="textWrapping"/>
-      </w:r>
-      <w:r>
-        <w:rPr>
-          <w:rStyle w:val="VerbatimChar"/>
-        </w:rPr>
-        <w:t xml:space="preserve">$Japan</w:t>
+        <w:t xml:space="preserve">Multiple R-squared:  0.7749,    Adjusted R-squared:  0.6537 </w:t>
+      </w:r>
+      <w:r>
+        <w:br w:type="textWrapping"/>
+      </w:r>
+      <w:r>
+        <w:rPr>
+          <w:rStyle w:val="VerbatimChar"/>
+        </w:rPr>
+        <w:t xml:space="preserve">F-statistic: 6.394 on 7 and 13 DF,  p-value: 0.002096</w:t>
+      </w:r>
+      <w:r>
+        <w:br w:type="textWrapping"/>
+      </w:r>
+      <w:r>
+        <w:rPr>
+          <w:rStyle w:val="VerbatimChar"/>
+        </w:rPr>
+        <w:t xml:space="preserve"/>
+      </w:r>
+      <w:r>
+        <w:br w:type="textWrapping"/>
+      </w:r>
+      <w:r>
+        <w:rPr>
+          <w:rStyle w:val="VerbatimChar"/>
+        </w:rPr>
+        <w:t xml:space="preserve"/>
+      </w:r>
+      <w:r>
+        <w:br w:type="textWrapping"/>
+      </w:r>
+      <w:r>
+        <w:rPr>
+          <w:rStyle w:val="VerbatimChar"/>
+        </w:rPr>
+        <w:t xml:space="preserve">$`South Africa`</w:t>
       </w:r>
       <w:r>
         <w:br w:type="textWrapping"/>
@@ -11599,16 +12463,16 @@
         <w:rPr>
           <w:rStyle w:val="VerbatimChar"/>
         </w:rPr>
-        <w:t xml:space="preserve">     Min       1Q   Median       3Q      Max </w:t>
-      </w:r>
-      <w:r>
-        <w:br w:type="textWrapping"/>
-      </w:r>
-      <w:r>
-        <w:rPr>
-          <w:rStyle w:val="VerbatimChar"/>
-        </w:rPr>
-        <w:t xml:space="preserve">-16.2244  -4.2739   0.7193   5.5707  11.8448 </w:t>
+        <w:t xml:space="preserve">    Min      1Q  Median      3Q     Max </w:t>
+      </w:r>
+      <w:r>
+        <w:br w:type="textWrapping"/>
+      </w:r>
+      <w:r>
+        <w:rPr>
+          <w:rStyle w:val="VerbatimChar"/>
+        </w:rPr>
+        <w:t xml:space="preserve">-10.798  -2.994   0.000   5.044   9.839 </w:t>
       </w:r>
       <w:r>
         <w:br w:type="textWrapping"/>
@@ -11635,6 +12499,510 @@
         <w:rPr>
           <w:rStyle w:val="VerbatimChar"/>
         </w:rPr>
+        <w:t xml:space="preserve">            Estimate Std. Error t value Pr(&gt;|t|)    </w:t>
+      </w:r>
+      <w:r>
+        <w:br w:type="textWrapping"/>
+      </w:r>
+      <w:r>
+        <w:rPr>
+          <w:rStyle w:val="VerbatimChar"/>
+        </w:rPr>
+        <w:t xml:space="preserve">(Intercept) 138.2250    10.9451  12.629 1.13e-08 ***</w:t>
+      </w:r>
+      <w:r>
+        <w:br w:type="textWrapping"/>
+      </w:r>
+      <w:r>
+        <w:rPr>
+          <w:rStyle w:val="VerbatimChar"/>
+        </w:rPr>
+        <w:t xml:space="preserve">TED          -7.1808     8.5505  -0.840  0.41619    </w:t>
+      </w:r>
+      <w:r>
+        <w:br w:type="textWrapping"/>
+      </w:r>
+      <w:r>
+        <w:rPr>
+          <w:rStyle w:val="VerbatimChar"/>
+        </w:rPr>
+        <w:t xml:space="preserve">VIX          -0.8529     0.3722  -2.291  0.03929 *  </w:t>
+      </w:r>
+      <w:r>
+        <w:br w:type="textWrapping"/>
+      </w:r>
+      <w:r>
+        <w:rPr>
+          <w:rStyle w:val="VerbatimChar"/>
+        </w:rPr>
+        <w:t xml:space="preserve">SENT          4.0048     3.5829   1.118  0.28390    </w:t>
+      </w:r>
+      <w:r>
+        <w:br w:type="textWrapping"/>
+      </w:r>
+      <w:r>
+        <w:rPr>
+          <w:rStyle w:val="VerbatimChar"/>
+        </w:rPr>
+        <w:t xml:space="preserve">FEDFUNDS     -3.9691     1.6166  -2.455  0.02893 *  </w:t>
+      </w:r>
+      <w:r>
+        <w:br w:type="textWrapping"/>
+      </w:r>
+      <w:r>
+        <w:rPr>
+          <w:rStyle w:val="VerbatimChar"/>
+        </w:rPr>
+        <w:t xml:space="preserve">INTERNET     -1.8403     0.3406  -5.403  0.00012 ***</w:t>
+      </w:r>
+      <w:r>
+        <w:br w:type="textWrapping"/>
+      </w:r>
+      <w:r>
+        <w:rPr>
+          <w:rStyle w:val="VerbatimChar"/>
+        </w:rPr>
+        <w:t xml:space="preserve">ERM         -32.5744     9.0987  -3.580  0.00336 ** </w:t>
+      </w:r>
+      <w:r>
+        <w:br w:type="textWrapping"/>
+      </w:r>
+      <w:r>
+        <w:rPr>
+          <w:rStyle w:val="VerbatimChar"/>
+        </w:rPr>
+        <w:t xml:space="preserve">Euro        -13.8511     9.7497  -1.421  0.17895    </w:t>
+      </w:r>
+      <w:r>
+        <w:br w:type="textWrapping"/>
+      </w:r>
+      <w:r>
+        <w:rPr>
+          <w:rStyle w:val="VerbatimChar"/>
+        </w:rPr>
+        <w:t xml:space="preserve">---</w:t>
+      </w:r>
+      <w:r>
+        <w:br w:type="textWrapping"/>
+      </w:r>
+      <w:r>
+        <w:rPr>
+          <w:rStyle w:val="VerbatimChar"/>
+        </w:rPr>
+        <w:t xml:space="preserve">Signif. codes:  0 '***' 0.001 '**' 0.01 '*' 0.05 '.' 0.1 ' ' 1</w:t>
+      </w:r>
+      <w:r>
+        <w:br w:type="textWrapping"/>
+      </w:r>
+      <w:r>
+        <w:rPr>
+          <w:rStyle w:val="VerbatimChar"/>
+        </w:rPr>
+        <w:t xml:space="preserve"/>
+      </w:r>
+      <w:r>
+        <w:br w:type="textWrapping"/>
+      </w:r>
+      <w:r>
+        <w:rPr>
+          <w:rStyle w:val="VerbatimChar"/>
+        </w:rPr>
+        <w:t xml:space="preserve">Residual standard error: 7.761 on 13 degrees of freedom</w:t>
+      </w:r>
+      <w:r>
+        <w:br w:type="textWrapping"/>
+      </w:r>
+      <w:r>
+        <w:rPr>
+          <w:rStyle w:val="VerbatimChar"/>
+        </w:rPr>
+        <w:t xml:space="preserve">  (6 observations deleted due to missingness)</w:t>
+      </w:r>
+      <w:r>
+        <w:br w:type="textWrapping"/>
+      </w:r>
+      <w:r>
+        <w:rPr>
+          <w:rStyle w:val="VerbatimChar"/>
+        </w:rPr>
+        <w:t xml:space="preserve">Multiple R-squared:  0.8758,    Adjusted R-squared:  0.8089 </w:t>
+      </w:r>
+      <w:r>
+        <w:br w:type="textWrapping"/>
+      </w:r>
+      <w:r>
+        <w:rPr>
+          <w:rStyle w:val="VerbatimChar"/>
+        </w:rPr>
+        <w:t xml:space="preserve">F-statistic:  13.1 on 7 and 13 DF,  p-value: 5.682e-05</w:t>
+      </w:r>
+      <w:r>
+        <w:br w:type="textWrapping"/>
+      </w:r>
+      <w:r>
+        <w:rPr>
+          <w:rStyle w:val="VerbatimChar"/>
+        </w:rPr>
+        <w:t xml:space="preserve"/>
+      </w:r>
+      <w:r>
+        <w:br w:type="textWrapping"/>
+      </w:r>
+      <w:r>
+        <w:rPr>
+          <w:rStyle w:val="VerbatimChar"/>
+        </w:rPr>
+        <w:t xml:space="preserve"/>
+      </w:r>
+      <w:r>
+        <w:br w:type="textWrapping"/>
+      </w:r>
+      <w:r>
+        <w:rPr>
+          <w:rStyle w:val="VerbatimChar"/>
+        </w:rPr>
+        <w:t xml:space="preserve">$`United Kingdom`</w:t>
+      </w:r>
+      <w:r>
+        <w:br w:type="textWrapping"/>
+      </w:r>
+      <w:r>
+        <w:rPr>
+          <w:rStyle w:val="VerbatimChar"/>
+        </w:rPr>
+        <w:t xml:space="preserve"/>
+      </w:r>
+      <w:r>
+        <w:br w:type="textWrapping"/>
+      </w:r>
+      <w:r>
+        <w:rPr>
+          <w:rStyle w:val="VerbatimChar"/>
+        </w:rPr>
+        <w:t xml:space="preserve">Call:</w:t>
+      </w:r>
+      <w:r>
+        <w:br w:type="textWrapping"/>
+      </w:r>
+      <w:r>
+        <w:rPr>
+          <w:rStyle w:val="VerbatimChar"/>
+        </w:rPr>
+        <w:t xml:space="preserve">lm(formula = form, data = data_ols, na.action = na.omit)</w:t>
+      </w:r>
+      <w:r>
+        <w:br w:type="textWrapping"/>
+      </w:r>
+      <w:r>
+        <w:rPr>
+          <w:rStyle w:val="VerbatimChar"/>
+        </w:rPr>
+        <w:t xml:space="preserve"/>
+      </w:r>
+      <w:r>
+        <w:br w:type="textWrapping"/>
+      </w:r>
+      <w:r>
+        <w:rPr>
+          <w:rStyle w:val="VerbatimChar"/>
+        </w:rPr>
+        <w:t xml:space="preserve">Residuals:</w:t>
+      </w:r>
+      <w:r>
+        <w:br w:type="textWrapping"/>
+      </w:r>
+      <w:r>
+        <w:rPr>
+          <w:rStyle w:val="VerbatimChar"/>
+        </w:rPr>
+        <w:t xml:space="preserve">    Min      1Q  Median      3Q     Max </w:t>
+      </w:r>
+      <w:r>
+        <w:br w:type="textWrapping"/>
+      </w:r>
+      <w:r>
+        <w:rPr>
+          <w:rStyle w:val="VerbatimChar"/>
+        </w:rPr>
+        <w:t xml:space="preserve">-5.1552 -2.9409 -0.5046  1.6215  8.3529 </w:t>
+      </w:r>
+      <w:r>
+        <w:br w:type="textWrapping"/>
+      </w:r>
+      <w:r>
+        <w:rPr>
+          <w:rStyle w:val="VerbatimChar"/>
+        </w:rPr>
+        <w:t xml:space="preserve"/>
+      </w:r>
+      <w:r>
+        <w:br w:type="textWrapping"/>
+      </w:r>
+      <w:r>
+        <w:rPr>
+          <w:rStyle w:val="VerbatimChar"/>
+        </w:rPr>
+        <w:t xml:space="preserve">Coefficients:</w:t>
+      </w:r>
+      <w:r>
+        <w:br w:type="textWrapping"/>
+      </w:r>
+      <w:r>
+        <w:rPr>
+          <w:rStyle w:val="VerbatimChar"/>
+        </w:rPr>
+        <w:t xml:space="preserve">            Estimate Std. Error t value Pr(&gt;|t|)    </w:t>
+      </w:r>
+      <w:r>
+        <w:br w:type="textWrapping"/>
+      </w:r>
+      <w:r>
+        <w:rPr>
+          <w:rStyle w:val="VerbatimChar"/>
+        </w:rPr>
+        <w:t xml:space="preserve">(Intercept) 110.2572     6.3657  17.320 2.31e-10 ***</w:t>
+      </w:r>
+      <w:r>
+        <w:br w:type="textWrapping"/>
+      </w:r>
+      <w:r>
+        <w:rPr>
+          <w:rStyle w:val="VerbatimChar"/>
+        </w:rPr>
+        <w:t xml:space="preserve">TED           8.8849     4.9730   1.787  0.09732 .  </w:t>
+      </w:r>
+      <w:r>
+        <w:br w:type="textWrapping"/>
+      </w:r>
+      <w:r>
+        <w:rPr>
+          <w:rStyle w:val="VerbatimChar"/>
+        </w:rPr>
+        <w:t xml:space="preserve">VIX          -0.1888     0.2165  -0.872  0.39886    </w:t>
+      </w:r>
+      <w:r>
+        <w:br w:type="textWrapping"/>
+      </w:r>
+      <w:r>
+        <w:rPr>
+          <w:rStyle w:val="VerbatimChar"/>
+        </w:rPr>
+        <w:t xml:space="preserve">SENT          6.0806     2.0838   2.918  0.01199 *  </w:t>
+      </w:r>
+      <w:r>
+        <w:br w:type="textWrapping"/>
+      </w:r>
+      <w:r>
+        <w:rPr>
+          <w:rStyle w:val="VerbatimChar"/>
+        </w:rPr>
+        <w:t xml:space="preserve">FEDFUNDS     -3.1503     0.9402  -3.351  0.00521 ** </w:t>
+      </w:r>
+      <w:r>
+        <w:br w:type="textWrapping"/>
+      </w:r>
+      <w:r>
+        <w:rPr>
+          <w:rStyle w:val="VerbatimChar"/>
+        </w:rPr>
+        <w:t xml:space="preserve">INTERNET     -2.3815     0.1981 -12.022 2.04e-08 ***</w:t>
+      </w:r>
+      <w:r>
+        <w:br w:type="textWrapping"/>
+      </w:r>
+      <w:r>
+        <w:rPr>
+          <w:rStyle w:val="VerbatimChar"/>
+        </w:rPr>
+        <w:t xml:space="preserve">ERM         -30.9268     5.2918  -5.844 5.74e-05 ***</w:t>
+      </w:r>
+      <w:r>
+        <w:br w:type="textWrapping"/>
+      </w:r>
+      <w:r>
+        <w:rPr>
+          <w:rStyle w:val="VerbatimChar"/>
+        </w:rPr>
+        <w:t xml:space="preserve">Euro          6.2406     5.6704   1.101  0.29105    </w:t>
+      </w:r>
+      <w:r>
+        <w:br w:type="textWrapping"/>
+      </w:r>
+      <w:r>
+        <w:rPr>
+          <w:rStyle w:val="VerbatimChar"/>
+        </w:rPr>
+        <w:t xml:space="preserve">---</w:t>
+      </w:r>
+      <w:r>
+        <w:br w:type="textWrapping"/>
+      </w:r>
+      <w:r>
+        <w:rPr>
+          <w:rStyle w:val="VerbatimChar"/>
+        </w:rPr>
+        <w:t xml:space="preserve">Signif. codes:  0 '***' 0.001 '**' 0.01 '*' 0.05 '.' 0.1 ' ' 1</w:t>
+      </w:r>
+      <w:r>
+        <w:br w:type="textWrapping"/>
+      </w:r>
+      <w:r>
+        <w:rPr>
+          <w:rStyle w:val="VerbatimChar"/>
+        </w:rPr>
+        <w:t xml:space="preserve"/>
+      </w:r>
+      <w:r>
+        <w:br w:type="textWrapping"/>
+      </w:r>
+      <w:r>
+        <w:rPr>
+          <w:rStyle w:val="VerbatimChar"/>
+        </w:rPr>
+        <w:t xml:space="preserve">Residual standard error: 4.514 on 13 degrees of freedom</w:t>
+      </w:r>
+      <w:r>
+        <w:br w:type="textWrapping"/>
+      </w:r>
+      <w:r>
+        <w:rPr>
+          <w:rStyle w:val="VerbatimChar"/>
+        </w:rPr>
+        <w:t xml:space="preserve">  (6 observations deleted due to missingness)</w:t>
+      </w:r>
+      <w:r>
+        <w:br w:type="textWrapping"/>
+      </w:r>
+      <w:r>
+        <w:rPr>
+          <w:rStyle w:val="VerbatimChar"/>
+        </w:rPr>
+        <w:t xml:space="preserve">Multiple R-squared:  0.9589,    Adjusted R-squared:  0.9367 </w:t>
+      </w:r>
+      <w:r>
+        <w:br w:type="textWrapping"/>
+      </w:r>
+      <w:r>
+        <w:rPr>
+          <w:rStyle w:val="VerbatimChar"/>
+        </w:rPr>
+        <w:t xml:space="preserve">F-statistic: 43.28 on 7 and 13 DF,  p-value: 5.246e-08</w:t>
+      </w:r>
+      <w:r>
+        <w:br w:type="textWrapping"/>
+      </w:r>
+      <w:r>
+        <w:rPr>
+          <w:rStyle w:val="VerbatimChar"/>
+        </w:rPr>
+        <w:t xml:space="preserve"/>
+      </w:r>
+      <w:r>
+        <w:br w:type="textWrapping"/>
+      </w:r>
+      <w:r>
+        <w:rPr>
+          <w:rStyle w:val="VerbatimChar"/>
+        </w:rPr>
+        <w:t xml:space="preserve"/>
+      </w:r>
+      <w:r>
+        <w:br w:type="textWrapping"/>
+      </w:r>
+      <w:r>
+        <w:rPr>
+          <w:rStyle w:val="VerbatimChar"/>
+        </w:rPr>
+        <w:t xml:space="preserve">$`United States`</w:t>
+      </w:r>
+      <w:r>
+        <w:br w:type="textWrapping"/>
+      </w:r>
+      <w:r>
+        <w:rPr>
+          <w:rStyle w:val="VerbatimChar"/>
+        </w:rPr>
+        <w:t xml:space="preserve"/>
+      </w:r>
+      <w:r>
+        <w:br w:type="textWrapping"/>
+      </w:r>
+      <w:r>
+        <w:rPr>
+          <w:rStyle w:val="VerbatimChar"/>
+        </w:rPr>
+        <w:t xml:space="preserve">Call:</w:t>
+      </w:r>
+      <w:r>
+        <w:br w:type="textWrapping"/>
+      </w:r>
+      <w:r>
+        <w:rPr>
+          <w:rStyle w:val="VerbatimChar"/>
+        </w:rPr>
+        <w:t xml:space="preserve">lm(formula = form, data = data_ols, na.action = na.omit)</w:t>
+      </w:r>
+      <w:r>
+        <w:br w:type="textWrapping"/>
+      </w:r>
+      <w:r>
+        <w:rPr>
+          <w:rStyle w:val="VerbatimChar"/>
+        </w:rPr>
+        <w:t xml:space="preserve"/>
+      </w:r>
+      <w:r>
+        <w:br w:type="textWrapping"/>
+      </w:r>
+      <w:r>
+        <w:rPr>
+          <w:rStyle w:val="VerbatimChar"/>
+        </w:rPr>
+        <w:t xml:space="preserve">Residuals:</w:t>
+      </w:r>
+      <w:r>
+        <w:br w:type="textWrapping"/>
+      </w:r>
+      <w:r>
+        <w:rPr>
+          <w:rStyle w:val="VerbatimChar"/>
+        </w:rPr>
+        <w:t xml:space="preserve">    Min      1Q  Median      3Q     Max </w:t>
+      </w:r>
+      <w:r>
+        <w:br w:type="textWrapping"/>
+      </w:r>
+      <w:r>
+        <w:rPr>
+          <w:rStyle w:val="VerbatimChar"/>
+        </w:rPr>
+        <w:t xml:space="preserve">-6.2623 -1.1797 -0.2274  0.6449  6.1982 </w:t>
+      </w:r>
+      <w:r>
+        <w:br w:type="textWrapping"/>
+      </w:r>
+      <w:r>
+        <w:rPr>
+          <w:rStyle w:val="VerbatimChar"/>
+        </w:rPr>
+        <w:t xml:space="preserve"/>
+      </w:r>
+      <w:r>
+        <w:br w:type="textWrapping"/>
+      </w:r>
+      <w:r>
+        <w:rPr>
+          <w:rStyle w:val="VerbatimChar"/>
+        </w:rPr>
+        <w:t xml:space="preserve">Coefficients:</w:t>
+      </w:r>
+      <w:r>
+        <w:br w:type="textWrapping"/>
+      </w:r>
+      <w:r>
+        <w:rPr>
+          <w:rStyle w:val="VerbatimChar"/>
+        </w:rPr>
         <w:t xml:space="preserve">             Estimate Std. Error t value Pr(&gt;|t|)    </w:t>
       </w:r>
       <w:r>
@@ -11644,52 +13012,70 @@
         <w:rPr>
           <w:rStyle w:val="VerbatimChar"/>
         </w:rPr>
-        <w:t xml:space="preserve">(Intercept) 106.36113    9.98105  10.656 2.15e-08 ***</w:t>
-      </w:r>
-      <w:r>
-        <w:br w:type="textWrapping"/>
-      </w:r>
-      <w:r>
-        <w:rPr>
-          <w:rStyle w:val="VerbatimChar"/>
-        </w:rPr>
-        <w:t xml:space="preserve">TED          -1.22144    8.28388  -0.147   0.8847    </w:t>
-      </w:r>
-      <w:r>
-        <w:br w:type="textWrapping"/>
-      </w:r>
-      <w:r>
-        <w:rPr>
-          <w:rStyle w:val="VerbatimChar"/>
-        </w:rPr>
-        <w:t xml:space="preserve">VIX          -0.02068    0.36888  -0.056   0.9560    </w:t>
-      </w:r>
-      <w:r>
-        <w:br w:type="textWrapping"/>
-      </w:r>
-      <w:r>
-        <w:rPr>
-          <w:rStyle w:val="VerbatimChar"/>
-        </w:rPr>
-        <w:t xml:space="preserve">SENT          3.58162    3.73647   0.959   0.3530    </w:t>
-      </w:r>
-      <w:r>
-        <w:br w:type="textWrapping"/>
-      </w:r>
-      <w:r>
-        <w:rPr>
-          <w:rStyle w:val="VerbatimChar"/>
-        </w:rPr>
-        <w:t xml:space="preserve">FEDFUNDS     -2.23577    1.55208  -1.441   0.1703    </w:t>
-      </w:r>
-      <w:r>
-        <w:br w:type="textWrapping"/>
-      </w:r>
-      <w:r>
-        <w:rPr>
-          <w:rStyle w:val="VerbatimChar"/>
-        </w:rPr>
-        <w:t xml:space="preserve">INTERNET     -0.68821    0.29841  -2.306   0.0358 *  </w:t>
+        <w:t xml:space="preserve">(Intercept) 86.768721   5.579685  15.551 8.84e-10 ***</w:t>
+      </w:r>
+      <w:r>
+        <w:br w:type="textWrapping"/>
+      </w:r>
+      <w:r>
+        <w:rPr>
+          <w:rStyle w:val="VerbatimChar"/>
+        </w:rPr>
+        <w:t xml:space="preserve">TED         -2.638366   4.358927  -0.605   0.5554    </w:t>
+      </w:r>
+      <w:r>
+        <w:br w:type="textWrapping"/>
+      </w:r>
+      <w:r>
+        <w:rPr>
+          <w:rStyle w:val="VerbatimChar"/>
+        </w:rPr>
+        <w:t xml:space="preserve">VIX         -0.087818   0.189756  -0.463   0.6512    </w:t>
+      </w:r>
+      <w:r>
+        <w:br w:type="textWrapping"/>
+      </w:r>
+      <w:r>
+        <w:rPr>
+          <w:rStyle w:val="VerbatimChar"/>
+        </w:rPr>
+        <w:t xml:space="preserve">SENT        -0.037303   1.826518  -0.020   0.9840    </w:t>
+      </w:r>
+      <w:r>
+        <w:br w:type="textWrapping"/>
+      </w:r>
+      <w:r>
+        <w:rPr>
+          <w:rStyle w:val="VerbatimChar"/>
+        </w:rPr>
+        <w:t xml:space="preserve">FEDFUNDS     2.189377   0.824123   2.657   0.0198 *  </w:t>
+      </w:r>
+      <w:r>
+        <w:br w:type="textWrapping"/>
+      </w:r>
+      <w:r>
+        <w:rPr>
+          <w:rStyle w:val="VerbatimChar"/>
+        </w:rPr>
+        <w:t xml:space="preserve">INTERNET     0.002498   0.173635   0.014   0.9887    </w:t>
+      </w:r>
+      <w:r>
+        <w:br w:type="textWrapping"/>
+      </w:r>
+      <w:r>
+        <w:rPr>
+          <w:rStyle w:val="VerbatimChar"/>
+        </w:rPr>
+        <w:t xml:space="preserve">ERM          7.326100   4.638384   1.579   0.1382    </w:t>
+      </w:r>
+      <w:r>
+        <w:br w:type="textWrapping"/>
+      </w:r>
+      <w:r>
+        <w:rPr>
+          <w:rStyle w:val="VerbatimChar"/>
+        </w:rPr>
+        <w:t xml:space="preserve">Euro        -5.198912   4.970266  -1.046   0.3146    </w:t>
       </w:r>
       <w:r>
         <w:br w:type="textWrapping"/>
@@ -11725,7 +13111,7 @@
         <w:rPr>
           <w:rStyle w:val="VerbatimChar"/>
         </w:rPr>
-        <w:t xml:space="preserve">Residual standard error: 8.11 on 15 degrees of freedom</w:t>
+        <w:t xml:space="preserve">Residual standard error: 3.956 on 13 degrees of freedom</w:t>
       </w:r>
       <w:r>
         <w:br w:type="textWrapping"/>
@@ -11743,1186 +13129,16 @@
         <w:rPr>
           <w:rStyle w:val="VerbatimChar"/>
         </w:rPr>
-        <w:t xml:space="preserve">Multiple R-squared:  0.3427,    Adjusted R-squared:  0.1235 </w:t>
-      </w:r>
-      <w:r>
-        <w:br w:type="textWrapping"/>
-      </w:r>
-      <w:r>
-        <w:rPr>
-          <w:rStyle w:val="VerbatimChar"/>
-        </w:rPr>
-        <w:t xml:space="preserve">F-statistic: 1.564 on 5 and 15 DF,  p-value: 0.2298</w:t>
-      </w:r>
-      <w:r>
-        <w:br w:type="textWrapping"/>
-      </w:r>
-      <w:r>
-        <w:rPr>
-          <w:rStyle w:val="VerbatimChar"/>
-        </w:rPr>
-        <w:t xml:space="preserve"/>
-      </w:r>
-      <w:r>
-        <w:br w:type="textWrapping"/>
-      </w:r>
-      <w:r>
-        <w:rPr>
-          <w:rStyle w:val="VerbatimChar"/>
-        </w:rPr>
-        <w:t xml:space="preserve"/>
-      </w:r>
-      <w:r>
-        <w:br w:type="textWrapping"/>
-      </w:r>
-      <w:r>
-        <w:rPr>
-          <w:rStyle w:val="VerbatimChar"/>
-        </w:rPr>
-        <w:t xml:space="preserve">$Netherlands</w:t>
-      </w:r>
-      <w:r>
-        <w:br w:type="textWrapping"/>
-      </w:r>
-      <w:r>
-        <w:rPr>
-          <w:rStyle w:val="VerbatimChar"/>
-        </w:rPr>
-        <w:t xml:space="preserve"/>
-      </w:r>
-      <w:r>
-        <w:br w:type="textWrapping"/>
-      </w:r>
-      <w:r>
-        <w:rPr>
-          <w:rStyle w:val="VerbatimChar"/>
-        </w:rPr>
-        <w:t xml:space="preserve">Call:</w:t>
-      </w:r>
-      <w:r>
-        <w:br w:type="textWrapping"/>
-      </w:r>
-      <w:r>
-        <w:rPr>
-          <w:rStyle w:val="VerbatimChar"/>
-        </w:rPr>
-        <w:t xml:space="preserve">lm(formula = form, data = data_ols, na.action = na.omit)</w:t>
-      </w:r>
-      <w:r>
-        <w:br w:type="textWrapping"/>
-      </w:r>
-      <w:r>
-        <w:rPr>
-          <w:rStyle w:val="VerbatimChar"/>
-        </w:rPr>
-        <w:t xml:space="preserve"/>
-      </w:r>
-      <w:r>
-        <w:br w:type="textWrapping"/>
-      </w:r>
-      <w:r>
-        <w:rPr>
-          <w:rStyle w:val="VerbatimChar"/>
-        </w:rPr>
-        <w:t xml:space="preserve">Residuals:</w:t>
-      </w:r>
-      <w:r>
-        <w:br w:type="textWrapping"/>
-      </w:r>
-      <w:r>
-        <w:rPr>
-          <w:rStyle w:val="VerbatimChar"/>
-        </w:rPr>
-        <w:t xml:space="preserve">     Min       1Q   Median       3Q      Max </w:t>
-      </w:r>
-      <w:r>
-        <w:br w:type="textWrapping"/>
-      </w:r>
-      <w:r>
-        <w:rPr>
-          <w:rStyle w:val="VerbatimChar"/>
-        </w:rPr>
-        <w:t xml:space="preserve">-29.0353  -3.1446  -0.3783   5.9577  13.6577 </w:t>
-      </w:r>
-      <w:r>
-        <w:br w:type="textWrapping"/>
-      </w:r>
-      <w:r>
-        <w:rPr>
-          <w:rStyle w:val="VerbatimChar"/>
-        </w:rPr>
-        <w:t xml:space="preserve"/>
-      </w:r>
-      <w:r>
-        <w:br w:type="textWrapping"/>
-      </w:r>
-      <w:r>
-        <w:rPr>
-          <w:rStyle w:val="VerbatimChar"/>
-        </w:rPr>
-        <w:t xml:space="preserve">Coefficients:</w:t>
-      </w:r>
-      <w:r>
-        <w:br w:type="textWrapping"/>
-      </w:r>
-      <w:r>
-        <w:rPr>
-          <w:rStyle w:val="VerbatimChar"/>
-        </w:rPr>
-        <w:t xml:space="preserve">            Estimate Std. Error t value Pr(&gt;|t|)    </w:t>
-      </w:r>
-      <w:r>
-        <w:br w:type="textWrapping"/>
-      </w:r>
-      <w:r>
-        <w:rPr>
-          <w:rStyle w:val="VerbatimChar"/>
-        </w:rPr>
-        <w:t xml:space="preserve">(Intercept)  94.4145    12.7864   7.384 2.28e-06 ***</w:t>
-      </w:r>
-      <w:r>
-        <w:br w:type="textWrapping"/>
-      </w:r>
-      <w:r>
-        <w:rPr>
-          <w:rStyle w:val="VerbatimChar"/>
-        </w:rPr>
-        <w:t xml:space="preserve">TED           3.1328    10.6122   0.295    0.772    </w:t>
-      </w:r>
-      <w:r>
-        <w:br w:type="textWrapping"/>
-      </w:r>
-      <w:r>
-        <w:rPr>
-          <w:rStyle w:val="VerbatimChar"/>
-        </w:rPr>
-        <w:t xml:space="preserve">VIX           0.3113     0.4726   0.659    0.520    </w:t>
-      </w:r>
-      <w:r>
-        <w:br w:type="textWrapping"/>
-      </w:r>
-      <w:r>
-        <w:rPr>
-          <w:rStyle w:val="VerbatimChar"/>
-        </w:rPr>
-        <w:t xml:space="preserve">SENT          9.3770     4.7867   1.959    0.069 .  </w:t>
-      </w:r>
-      <w:r>
-        <w:br w:type="textWrapping"/>
-      </w:r>
-      <w:r>
-        <w:rPr>
-          <w:rStyle w:val="VerbatimChar"/>
-        </w:rPr>
-        <w:t xml:space="preserve">FEDFUNDS     -2.2228     1.9883  -1.118    0.281    </w:t>
-      </w:r>
-      <w:r>
-        <w:br w:type="textWrapping"/>
-      </w:r>
-      <w:r>
-        <w:rPr>
-          <w:rStyle w:val="VerbatimChar"/>
-        </w:rPr>
-        <w:t xml:space="preserve">INTERNET     -2.1410     0.3823  -5.601 5.06e-05 ***</w:t>
-      </w:r>
-      <w:r>
-        <w:br w:type="textWrapping"/>
-      </w:r>
-      <w:r>
-        <w:rPr>
-          <w:rStyle w:val="VerbatimChar"/>
-        </w:rPr>
-        <w:t xml:space="preserve">---</w:t>
-      </w:r>
-      <w:r>
-        <w:br w:type="textWrapping"/>
-      </w:r>
-      <w:r>
-        <w:rPr>
-          <w:rStyle w:val="VerbatimChar"/>
-        </w:rPr>
-        <w:t xml:space="preserve">Signif. codes:  0 '***' 0.001 '**' 0.01 '*' 0.05 '.' 0.1 ' ' 1</w:t>
-      </w:r>
-      <w:r>
-        <w:br w:type="textWrapping"/>
-      </w:r>
-      <w:r>
-        <w:rPr>
-          <w:rStyle w:val="VerbatimChar"/>
-        </w:rPr>
-        <w:t xml:space="preserve"/>
-      </w:r>
-      <w:r>
-        <w:br w:type="textWrapping"/>
-      </w:r>
-      <w:r>
-        <w:rPr>
-          <w:rStyle w:val="VerbatimChar"/>
-        </w:rPr>
-        <w:t xml:space="preserve">Residual standard error: 10.39 on 15 degrees of freedom</w:t>
-      </w:r>
-      <w:r>
-        <w:br w:type="textWrapping"/>
-      </w:r>
-      <w:r>
-        <w:rPr>
-          <w:rStyle w:val="VerbatimChar"/>
-        </w:rPr>
-        <w:t xml:space="preserve">  (6 observations deleted due to missingness)</w:t>
-      </w:r>
-      <w:r>
-        <w:br w:type="textWrapping"/>
-      </w:r>
-      <w:r>
-        <w:rPr>
-          <w:rStyle w:val="VerbatimChar"/>
-        </w:rPr>
-        <w:t xml:space="preserve">Multiple R-squared:  0.791, Adjusted R-squared:  0.7213 </w:t>
-      </w:r>
-      <w:r>
-        <w:br w:type="textWrapping"/>
-      </w:r>
-      <w:r>
-        <w:rPr>
-          <w:rStyle w:val="VerbatimChar"/>
-        </w:rPr>
-        <w:t xml:space="preserve">F-statistic: 11.35 on 5 and 15 DF,  p-value: 0.0001143</w:t>
-      </w:r>
-      <w:r>
-        <w:br w:type="textWrapping"/>
-      </w:r>
-      <w:r>
-        <w:rPr>
-          <w:rStyle w:val="VerbatimChar"/>
-        </w:rPr>
-        <w:t xml:space="preserve"/>
-      </w:r>
-      <w:r>
-        <w:br w:type="textWrapping"/>
-      </w:r>
-      <w:r>
-        <w:rPr>
-          <w:rStyle w:val="VerbatimChar"/>
-        </w:rPr>
-        <w:t xml:space="preserve"/>
-      </w:r>
-      <w:r>
-        <w:br w:type="textWrapping"/>
-      </w:r>
-      <w:r>
-        <w:rPr>
-          <w:rStyle w:val="VerbatimChar"/>
-        </w:rPr>
-        <w:t xml:space="preserve">$`New Zealand`</w:t>
-      </w:r>
-      <w:r>
-        <w:br w:type="textWrapping"/>
-      </w:r>
-      <w:r>
-        <w:rPr>
-          <w:rStyle w:val="VerbatimChar"/>
-        </w:rPr>
-        <w:t xml:space="preserve"/>
-      </w:r>
-      <w:r>
-        <w:br w:type="textWrapping"/>
-      </w:r>
-      <w:r>
-        <w:rPr>
-          <w:rStyle w:val="VerbatimChar"/>
-        </w:rPr>
-        <w:t xml:space="preserve">Call:</w:t>
-      </w:r>
-      <w:r>
-        <w:br w:type="textWrapping"/>
-      </w:r>
-      <w:r>
-        <w:rPr>
-          <w:rStyle w:val="VerbatimChar"/>
-        </w:rPr>
-        <w:t xml:space="preserve">lm(formula = form, data = data_ols, na.action = na.omit)</w:t>
-      </w:r>
-      <w:r>
-        <w:br w:type="textWrapping"/>
-      </w:r>
-      <w:r>
-        <w:rPr>
-          <w:rStyle w:val="VerbatimChar"/>
-        </w:rPr>
-        <w:t xml:space="preserve"/>
-      </w:r>
-      <w:r>
-        <w:br w:type="textWrapping"/>
-      </w:r>
-      <w:r>
-        <w:rPr>
-          <w:rStyle w:val="VerbatimChar"/>
-        </w:rPr>
-        <w:t xml:space="preserve">Residuals:</w:t>
-      </w:r>
-      <w:r>
-        <w:br w:type="textWrapping"/>
-      </w:r>
-      <w:r>
-        <w:rPr>
-          <w:rStyle w:val="VerbatimChar"/>
-        </w:rPr>
-        <w:t xml:space="preserve">     Min       1Q   Median       3Q      Max </w:t>
-      </w:r>
-      <w:r>
-        <w:br w:type="textWrapping"/>
-      </w:r>
-      <w:r>
-        <w:rPr>
-          <w:rStyle w:val="VerbatimChar"/>
-        </w:rPr>
-        <w:t xml:space="preserve">-20.4026  -6.0936  -0.3598   6.0689  20.1063 </w:t>
-      </w:r>
-      <w:r>
-        <w:br w:type="textWrapping"/>
-      </w:r>
-      <w:r>
-        <w:rPr>
-          <w:rStyle w:val="VerbatimChar"/>
-        </w:rPr>
-        <w:t xml:space="preserve"/>
-      </w:r>
-      <w:r>
-        <w:br w:type="textWrapping"/>
-      </w:r>
-      <w:r>
-        <w:rPr>
-          <w:rStyle w:val="VerbatimChar"/>
-        </w:rPr>
-        <w:t xml:space="preserve">Coefficients:</w:t>
-      </w:r>
-      <w:r>
-        <w:br w:type="textWrapping"/>
-      </w:r>
-      <w:r>
-        <w:rPr>
-          <w:rStyle w:val="VerbatimChar"/>
-        </w:rPr>
-        <w:t xml:space="preserve">            Estimate Std. Error t value Pr(&gt;|t|)    </w:t>
-      </w:r>
-      <w:r>
-        <w:br w:type="textWrapping"/>
-      </w:r>
-      <w:r>
-        <w:rPr>
-          <w:rStyle w:val="VerbatimChar"/>
-        </w:rPr>
-        <w:t xml:space="preserve">(Intercept) 105.3467    14.5629   7.234 2.91e-06 ***</w:t>
-      </w:r>
-      <w:r>
-        <w:br w:type="textWrapping"/>
-      </w:r>
-      <w:r>
-        <w:rPr>
-          <w:rStyle w:val="VerbatimChar"/>
-        </w:rPr>
-        <w:t xml:space="preserve">TED          -3.4835    12.0867  -0.288   0.7771    </w:t>
-      </w:r>
-      <w:r>
-        <w:br w:type="textWrapping"/>
-      </w:r>
-      <w:r>
-        <w:rPr>
-          <w:rStyle w:val="VerbatimChar"/>
-        </w:rPr>
-        <w:t xml:space="preserve">VIX          -0.4925     0.5382  -0.915   0.3746    </w:t>
-      </w:r>
-      <w:r>
-        <w:br w:type="textWrapping"/>
-      </w:r>
-      <w:r>
-        <w:rPr>
-          <w:rStyle w:val="VerbatimChar"/>
-        </w:rPr>
-        <w:t xml:space="preserve">SENT          1.9454     5.4517   0.357   0.7262    </w:t>
-      </w:r>
-      <w:r>
-        <w:br w:type="textWrapping"/>
-      </w:r>
-      <w:r>
-        <w:rPr>
-          <w:rStyle w:val="VerbatimChar"/>
-        </w:rPr>
-        <w:t xml:space="preserve">FEDFUNDS      0.5521     2.2646   0.244   0.8107    </w:t>
-      </w:r>
-      <w:r>
-        <w:br w:type="textWrapping"/>
-      </w:r>
-      <w:r>
-        <w:rPr>
-          <w:rStyle w:val="VerbatimChar"/>
-        </w:rPr>
-        <w:t xml:space="preserve">INTERNET     -1.1848     0.4354  -2.721   0.0158 *  </w:t>
-      </w:r>
-      <w:r>
-        <w:br w:type="textWrapping"/>
-      </w:r>
-      <w:r>
-        <w:rPr>
-          <w:rStyle w:val="VerbatimChar"/>
-        </w:rPr>
-        <w:t xml:space="preserve">---</w:t>
-      </w:r>
-      <w:r>
-        <w:br w:type="textWrapping"/>
-      </w:r>
-      <w:r>
-        <w:rPr>
-          <w:rStyle w:val="VerbatimChar"/>
-        </w:rPr>
-        <w:t xml:space="preserve">Signif. codes:  0 '***' 0.001 '**' 0.01 '*' 0.05 '.' 0.1 ' ' 1</w:t>
-      </w:r>
-      <w:r>
-        <w:br w:type="textWrapping"/>
-      </w:r>
-      <w:r>
-        <w:rPr>
-          <w:rStyle w:val="VerbatimChar"/>
-        </w:rPr>
-        <w:t xml:space="preserve"/>
-      </w:r>
-      <w:r>
-        <w:br w:type="textWrapping"/>
-      </w:r>
-      <w:r>
-        <w:rPr>
-          <w:rStyle w:val="VerbatimChar"/>
-        </w:rPr>
-        <w:t xml:space="preserve">Residual standard error: 11.83 on 15 degrees of freedom</w:t>
-      </w:r>
-      <w:r>
-        <w:br w:type="textWrapping"/>
-      </w:r>
-      <w:r>
-        <w:rPr>
-          <w:rStyle w:val="VerbatimChar"/>
-        </w:rPr>
-        <w:t xml:space="preserve">  (6 observations deleted due to missingness)</w:t>
-      </w:r>
-      <w:r>
-        <w:br w:type="textWrapping"/>
-      </w:r>
-      <w:r>
-        <w:rPr>
-          <w:rStyle w:val="VerbatimChar"/>
-        </w:rPr>
-        <w:t xml:space="preserve">Multiple R-squared:  0.6421,    Adjusted R-squared:  0.5228 </w:t>
-      </w:r>
-      <w:r>
-        <w:br w:type="textWrapping"/>
-      </w:r>
-      <w:r>
-        <w:rPr>
-          <w:rStyle w:val="VerbatimChar"/>
-        </w:rPr>
-        <w:t xml:space="preserve">F-statistic: 5.383 on 5 and 15 DF,  p-value: 0.004958</w:t>
-      </w:r>
-      <w:r>
-        <w:br w:type="textWrapping"/>
-      </w:r>
-      <w:r>
-        <w:rPr>
-          <w:rStyle w:val="VerbatimChar"/>
-        </w:rPr>
-        <w:t xml:space="preserve"/>
-      </w:r>
-      <w:r>
-        <w:br w:type="textWrapping"/>
-      </w:r>
-      <w:r>
-        <w:rPr>
-          <w:rStyle w:val="VerbatimChar"/>
-        </w:rPr>
-        <w:t xml:space="preserve"/>
-      </w:r>
-      <w:r>
-        <w:br w:type="textWrapping"/>
-      </w:r>
-      <w:r>
-        <w:rPr>
-          <w:rStyle w:val="VerbatimChar"/>
-        </w:rPr>
-        <w:t xml:space="preserve">$`South Africa`</w:t>
-      </w:r>
-      <w:r>
-        <w:br w:type="textWrapping"/>
-      </w:r>
-      <w:r>
-        <w:rPr>
-          <w:rStyle w:val="VerbatimChar"/>
-        </w:rPr>
-        <w:t xml:space="preserve"/>
-      </w:r>
-      <w:r>
-        <w:br w:type="textWrapping"/>
-      </w:r>
-      <w:r>
-        <w:rPr>
-          <w:rStyle w:val="VerbatimChar"/>
-        </w:rPr>
-        <w:t xml:space="preserve">Call:</w:t>
-      </w:r>
-      <w:r>
-        <w:br w:type="textWrapping"/>
-      </w:r>
-      <w:r>
-        <w:rPr>
-          <w:rStyle w:val="VerbatimChar"/>
-        </w:rPr>
-        <w:t xml:space="preserve">lm(formula = form, data = data_ols, na.action = na.omit)</w:t>
-      </w:r>
-      <w:r>
-        <w:br w:type="textWrapping"/>
-      </w:r>
-      <w:r>
-        <w:rPr>
-          <w:rStyle w:val="VerbatimChar"/>
-        </w:rPr>
-        <w:t xml:space="preserve"/>
-      </w:r>
-      <w:r>
-        <w:br w:type="textWrapping"/>
-      </w:r>
-      <w:r>
-        <w:rPr>
-          <w:rStyle w:val="VerbatimChar"/>
-        </w:rPr>
-        <w:t xml:space="preserve">Residuals:</w:t>
-      </w:r>
-      <w:r>
-        <w:br w:type="textWrapping"/>
-      </w:r>
-      <w:r>
-        <w:rPr>
-          <w:rStyle w:val="VerbatimChar"/>
-        </w:rPr>
-        <w:t xml:space="preserve">    Min      1Q  Median      3Q     Max </w:t>
-      </w:r>
-      <w:r>
-        <w:br w:type="textWrapping"/>
-      </w:r>
-      <w:r>
-        <w:rPr>
-          <w:rStyle w:val="VerbatimChar"/>
-        </w:rPr>
-        <w:t xml:space="preserve">-24.436  -5.996   1.510   6.260  13.468 </w:t>
-      </w:r>
-      <w:r>
-        <w:br w:type="textWrapping"/>
-      </w:r>
-      <w:r>
-        <w:rPr>
-          <w:rStyle w:val="VerbatimChar"/>
-        </w:rPr>
-        <w:t xml:space="preserve"/>
-      </w:r>
-      <w:r>
-        <w:br w:type="textWrapping"/>
-      </w:r>
-      <w:r>
-        <w:rPr>
-          <w:rStyle w:val="VerbatimChar"/>
-        </w:rPr>
-        <w:t xml:space="preserve">Coefficients:</w:t>
-      </w:r>
-      <w:r>
-        <w:br w:type="textWrapping"/>
-      </w:r>
-      <w:r>
-        <w:rPr>
-          <w:rStyle w:val="VerbatimChar"/>
-        </w:rPr>
-        <w:t xml:space="preserve">            Estimate Std. Error t value Pr(&gt;|t|)    </w:t>
-      </w:r>
-      <w:r>
-        <w:br w:type="textWrapping"/>
-      </w:r>
-      <w:r>
-        <w:rPr>
-          <w:rStyle w:val="VerbatimChar"/>
-        </w:rPr>
-        <w:t xml:space="preserve">(Intercept) 120.1283    13.1856   9.111 1.68e-07 ***</w:t>
-      </w:r>
-      <w:r>
-        <w:br w:type="textWrapping"/>
-      </w:r>
-      <w:r>
-        <w:rPr>
-          <w:rStyle w:val="VerbatimChar"/>
-        </w:rPr>
-        <w:t xml:space="preserve">TED          -8.5250    10.9435  -0.779 0.448096    </w:t>
-      </w:r>
-      <w:r>
-        <w:br w:type="textWrapping"/>
-      </w:r>
-      <w:r>
-        <w:rPr>
-          <w:rStyle w:val="VerbatimChar"/>
-        </w:rPr>
-        <w:t xml:space="preserve">VIX          -0.4832     0.4873  -0.992 0.337119    </w:t>
-      </w:r>
-      <w:r>
-        <w:br w:type="textWrapping"/>
-      </w:r>
-      <w:r>
-        <w:rPr>
-          <w:rStyle w:val="VerbatimChar"/>
-        </w:rPr>
-        <w:t xml:space="preserve">SENT          3.6847     4.9361   0.746 0.466913    </w:t>
-      </w:r>
-      <w:r>
-        <w:br w:type="textWrapping"/>
-      </w:r>
-      <w:r>
-        <w:rPr>
-          <w:rStyle w:val="VerbatimChar"/>
-        </w:rPr>
-        <w:t xml:space="preserve">FEDFUNDS     -2.1174     2.0504  -1.033 0.318121    </w:t>
-      </w:r>
-      <w:r>
-        <w:br w:type="textWrapping"/>
-      </w:r>
-      <w:r>
-        <w:rPr>
-          <w:rStyle w:val="VerbatimChar"/>
-        </w:rPr>
-        <w:t xml:space="preserve">INTERNET     -1.6301     0.3942  -4.135 0.000882 ***</w:t>
-      </w:r>
-      <w:r>
-        <w:br w:type="textWrapping"/>
-      </w:r>
-      <w:r>
-        <w:rPr>
-          <w:rStyle w:val="VerbatimChar"/>
-        </w:rPr>
-        <w:t xml:space="preserve">---</w:t>
-      </w:r>
-      <w:r>
-        <w:br w:type="textWrapping"/>
-      </w:r>
-      <w:r>
-        <w:rPr>
-          <w:rStyle w:val="VerbatimChar"/>
-        </w:rPr>
-        <w:t xml:space="preserve">Signif. codes:  0 '***' 0.001 '**' 0.01 '*' 0.05 '.' 0.1 ' ' 1</w:t>
-      </w:r>
-      <w:r>
-        <w:br w:type="textWrapping"/>
-      </w:r>
-      <w:r>
-        <w:rPr>
-          <w:rStyle w:val="VerbatimChar"/>
-        </w:rPr>
-        <w:t xml:space="preserve"/>
-      </w:r>
-      <w:r>
-        <w:br w:type="textWrapping"/>
-      </w:r>
-      <w:r>
-        <w:rPr>
-          <w:rStyle w:val="VerbatimChar"/>
-        </w:rPr>
-        <w:t xml:space="preserve">Residual standard error: 10.71 on 15 degrees of freedom</w:t>
-      </w:r>
-      <w:r>
-        <w:br w:type="textWrapping"/>
-      </w:r>
-      <w:r>
-        <w:rPr>
-          <w:rStyle w:val="VerbatimChar"/>
-        </w:rPr>
-        <w:t xml:space="preserve">  (6 observations deleted due to missingness)</w:t>
-      </w:r>
-      <w:r>
-        <w:br w:type="textWrapping"/>
-      </w:r>
-      <w:r>
-        <w:rPr>
-          <w:rStyle w:val="VerbatimChar"/>
-        </w:rPr>
-        <w:t xml:space="preserve">Multiple R-squared:  0.7269,    Adjusted R-squared:  0.6359 </w:t>
-      </w:r>
-      <w:r>
-        <w:br w:type="textWrapping"/>
-      </w:r>
-      <w:r>
-        <w:rPr>
-          <w:rStyle w:val="VerbatimChar"/>
-        </w:rPr>
-        <w:t xml:space="preserve">F-statistic: 7.986 on 5 and 15 DF,  p-value: 0.0007618</w:t>
-      </w:r>
-      <w:r>
-        <w:br w:type="textWrapping"/>
-      </w:r>
-      <w:r>
-        <w:rPr>
-          <w:rStyle w:val="VerbatimChar"/>
-        </w:rPr>
-        <w:t xml:space="preserve"/>
-      </w:r>
-      <w:r>
-        <w:br w:type="textWrapping"/>
-      </w:r>
-      <w:r>
-        <w:rPr>
-          <w:rStyle w:val="VerbatimChar"/>
-        </w:rPr>
-        <w:t xml:space="preserve"/>
-      </w:r>
-      <w:r>
-        <w:br w:type="textWrapping"/>
-      </w:r>
-      <w:r>
-        <w:rPr>
-          <w:rStyle w:val="VerbatimChar"/>
-        </w:rPr>
-        <w:t xml:space="preserve">$`United Kingdom`</w:t>
-      </w:r>
-      <w:r>
-        <w:br w:type="textWrapping"/>
-      </w:r>
-      <w:r>
-        <w:rPr>
-          <w:rStyle w:val="VerbatimChar"/>
-        </w:rPr>
-        <w:t xml:space="preserve"/>
-      </w:r>
-      <w:r>
-        <w:br w:type="textWrapping"/>
-      </w:r>
-      <w:r>
-        <w:rPr>
-          <w:rStyle w:val="VerbatimChar"/>
-        </w:rPr>
-        <w:t xml:space="preserve">Call:</w:t>
-      </w:r>
-      <w:r>
-        <w:br w:type="textWrapping"/>
-      </w:r>
-      <w:r>
-        <w:rPr>
-          <w:rStyle w:val="VerbatimChar"/>
-        </w:rPr>
-        <w:t xml:space="preserve">lm(formula = form, data = data_ols, na.action = na.omit)</w:t>
-      </w:r>
-      <w:r>
-        <w:br w:type="textWrapping"/>
-      </w:r>
-      <w:r>
-        <w:rPr>
-          <w:rStyle w:val="VerbatimChar"/>
-        </w:rPr>
-        <w:t xml:space="preserve"/>
-      </w:r>
-      <w:r>
-        <w:br w:type="textWrapping"/>
-      </w:r>
-      <w:r>
-        <w:rPr>
-          <w:rStyle w:val="VerbatimChar"/>
-        </w:rPr>
-        <w:t xml:space="preserve">Residuals:</w:t>
-      </w:r>
-      <w:r>
-        <w:br w:type="textWrapping"/>
-      </w:r>
-      <w:r>
-        <w:rPr>
-          <w:rStyle w:val="VerbatimChar"/>
-        </w:rPr>
-        <w:t xml:space="preserve">     Min       1Q   Median       3Q      Max </w:t>
-      </w:r>
-      <w:r>
-        <w:br w:type="textWrapping"/>
-      </w:r>
-      <w:r>
-        <w:rPr>
-          <w:rStyle w:val="VerbatimChar"/>
-        </w:rPr>
-        <w:t xml:space="preserve">-22.3181  -3.0950   0.5967   3.1920  10.4267 </w:t>
-      </w:r>
-      <w:r>
-        <w:br w:type="textWrapping"/>
-      </w:r>
-      <w:r>
-        <w:rPr>
-          <w:rStyle w:val="VerbatimChar"/>
-        </w:rPr>
-        <w:t xml:space="preserve"/>
-      </w:r>
-      <w:r>
-        <w:br w:type="textWrapping"/>
-      </w:r>
-      <w:r>
-        <w:rPr>
-          <w:rStyle w:val="VerbatimChar"/>
-        </w:rPr>
-        <w:t xml:space="preserve">Coefficients:</w:t>
-      </w:r>
-      <w:r>
-        <w:br w:type="textWrapping"/>
-      </w:r>
-      <w:r>
-        <w:rPr>
-          <w:rStyle w:val="VerbatimChar"/>
-        </w:rPr>
-        <w:t xml:space="preserve">            Estimate Std. Error t value Pr(&gt;|t|)    </w:t>
-      </w:r>
-      <w:r>
-        <w:br w:type="textWrapping"/>
-      </w:r>
-      <w:r>
-        <w:rPr>
-          <w:rStyle w:val="VerbatimChar"/>
-        </w:rPr>
-        <w:t xml:space="preserve">(Intercept)  91.9611     9.9029   9.286 1.31e-07 ***</w:t>
-      </w:r>
-      <w:r>
-        <w:br w:type="textWrapping"/>
-      </w:r>
-      <w:r>
-        <w:rPr>
-          <w:rStyle w:val="VerbatimChar"/>
-        </w:rPr>
-        <w:t xml:space="preserve">TED           2.1363     8.2190   0.260    0.798    </w:t>
-      </w:r>
-      <w:r>
-        <w:br w:type="textWrapping"/>
-      </w:r>
-      <w:r>
-        <w:rPr>
-          <w:rStyle w:val="VerbatimChar"/>
-        </w:rPr>
-        <w:t xml:space="preserve">VIX           0.2133     0.3660   0.583    0.569    </w:t>
-      </w:r>
-      <w:r>
-        <w:br w:type="textWrapping"/>
-      </w:r>
-      <w:r>
-        <w:rPr>
-          <w:rStyle w:val="VerbatimChar"/>
-        </w:rPr>
-        <w:t xml:space="preserve">SENT          5.4649     3.7072   1.474    0.161    </w:t>
-      </w:r>
-      <w:r>
-        <w:br w:type="textWrapping"/>
-      </w:r>
-      <w:r>
-        <w:rPr>
-          <w:rStyle w:val="VerbatimChar"/>
-        </w:rPr>
-        <w:t xml:space="preserve">FEDFUNDS     -1.0042     1.5399  -0.652    0.524    </w:t>
-      </w:r>
-      <w:r>
-        <w:br w:type="textWrapping"/>
-      </w:r>
-      <w:r>
-        <w:rPr>
-          <w:rStyle w:val="VerbatimChar"/>
-        </w:rPr>
-        <w:t xml:space="preserve">INTERNET     -1.9051     0.2961  -6.435 1.12e-05 ***</w:t>
-      </w:r>
-      <w:r>
-        <w:br w:type="textWrapping"/>
-      </w:r>
-      <w:r>
-        <w:rPr>
-          <w:rStyle w:val="VerbatimChar"/>
-        </w:rPr>
-        <w:t xml:space="preserve">---</w:t>
-      </w:r>
-      <w:r>
-        <w:br w:type="textWrapping"/>
-      </w:r>
-      <w:r>
-        <w:rPr>
-          <w:rStyle w:val="VerbatimChar"/>
-        </w:rPr>
-        <w:t xml:space="preserve">Signif. codes:  0 '***' 0.001 '**' 0.01 '*' 0.05 '.' 0.1 ' ' 1</w:t>
-      </w:r>
-      <w:r>
-        <w:br w:type="textWrapping"/>
-      </w:r>
-      <w:r>
-        <w:rPr>
-          <w:rStyle w:val="VerbatimChar"/>
-        </w:rPr>
-        <w:t xml:space="preserve"/>
-      </w:r>
-      <w:r>
-        <w:br w:type="textWrapping"/>
-      </w:r>
-      <w:r>
-        <w:rPr>
-          <w:rStyle w:val="VerbatimChar"/>
-        </w:rPr>
-        <w:t xml:space="preserve">Residual standard error: 8.046 on 15 degrees of freedom</w:t>
-      </w:r>
-      <w:r>
-        <w:br w:type="textWrapping"/>
-      </w:r>
-      <w:r>
-        <w:rPr>
-          <w:rStyle w:val="VerbatimChar"/>
-        </w:rPr>
-        <w:t xml:space="preserve">  (6 observations deleted due to missingness)</w:t>
-      </w:r>
-      <w:r>
-        <w:br w:type="textWrapping"/>
-      </w:r>
-      <w:r>
-        <w:rPr>
-          <w:rStyle w:val="VerbatimChar"/>
-        </w:rPr>
-        <w:t xml:space="preserve">Multiple R-squared:  0.8491,    Adjusted R-squared:  0.7989 </w:t>
-      </w:r>
-      <w:r>
-        <w:br w:type="textWrapping"/>
-      </w:r>
-      <w:r>
-        <w:rPr>
-          <w:rStyle w:val="VerbatimChar"/>
-        </w:rPr>
-        <w:t xml:space="preserve">F-statistic: 16.89 on 5 and 15 DF,  p-value: 1.085e-05</w:t>
-      </w:r>
-      <w:r>
-        <w:br w:type="textWrapping"/>
-      </w:r>
-      <w:r>
-        <w:rPr>
-          <w:rStyle w:val="VerbatimChar"/>
-        </w:rPr>
-        <w:t xml:space="preserve"/>
-      </w:r>
-      <w:r>
-        <w:br w:type="textWrapping"/>
-      </w:r>
-      <w:r>
-        <w:rPr>
-          <w:rStyle w:val="VerbatimChar"/>
-        </w:rPr>
-        <w:t xml:space="preserve"/>
-      </w:r>
-      <w:r>
-        <w:br w:type="textWrapping"/>
-      </w:r>
-      <w:r>
-        <w:rPr>
-          <w:rStyle w:val="VerbatimChar"/>
-        </w:rPr>
-        <w:t xml:space="preserve">$`United States`</w:t>
-      </w:r>
-      <w:r>
-        <w:br w:type="textWrapping"/>
-      </w:r>
-      <w:r>
-        <w:rPr>
-          <w:rStyle w:val="VerbatimChar"/>
-        </w:rPr>
-        <w:t xml:space="preserve"/>
-      </w:r>
-      <w:r>
-        <w:br w:type="textWrapping"/>
-      </w:r>
-      <w:r>
-        <w:rPr>
-          <w:rStyle w:val="VerbatimChar"/>
-        </w:rPr>
-        <w:t xml:space="preserve">Call:</w:t>
-      </w:r>
-      <w:r>
-        <w:br w:type="textWrapping"/>
-      </w:r>
-      <w:r>
-        <w:rPr>
-          <w:rStyle w:val="VerbatimChar"/>
-        </w:rPr>
-        <w:t xml:space="preserve">lm(formula = form, data = data_ols, na.action = na.omit)</w:t>
-      </w:r>
-      <w:r>
-        <w:br w:type="textWrapping"/>
-      </w:r>
-      <w:r>
-        <w:rPr>
-          <w:rStyle w:val="VerbatimChar"/>
-        </w:rPr>
-        <w:t xml:space="preserve"/>
-      </w:r>
-      <w:r>
-        <w:br w:type="textWrapping"/>
-      </w:r>
-      <w:r>
-        <w:rPr>
-          <w:rStyle w:val="VerbatimChar"/>
-        </w:rPr>
-        <w:t xml:space="preserve">Residuals:</w:t>
-      </w:r>
-      <w:r>
-        <w:br w:type="textWrapping"/>
-      </w:r>
-      <w:r>
-        <w:rPr>
-          <w:rStyle w:val="VerbatimChar"/>
-        </w:rPr>
-        <w:t xml:space="preserve">   Min     1Q Median     3Q    Max </w:t>
-      </w:r>
-      <w:r>
-        <w:br w:type="textWrapping"/>
-      </w:r>
-      <w:r>
-        <w:rPr>
-          <w:rStyle w:val="VerbatimChar"/>
-        </w:rPr>
-        <w:t xml:space="preserve">-6.734 -2.411 -0.023  2.367  7.873 </w:t>
-      </w:r>
-      <w:r>
-        <w:br w:type="textWrapping"/>
-      </w:r>
-      <w:r>
-        <w:rPr>
-          <w:rStyle w:val="VerbatimChar"/>
-        </w:rPr>
-        <w:t xml:space="preserve"/>
-      </w:r>
-      <w:r>
-        <w:br w:type="textWrapping"/>
-      </w:r>
-      <w:r>
-        <w:rPr>
-          <w:rStyle w:val="VerbatimChar"/>
-        </w:rPr>
-        <w:t xml:space="preserve">Coefficients:</w:t>
-      </w:r>
-      <w:r>
-        <w:br w:type="textWrapping"/>
-      </w:r>
-      <w:r>
-        <w:rPr>
-          <w:rStyle w:val="VerbatimChar"/>
-        </w:rPr>
-        <w:t xml:space="preserve">            Estimate Std. Error t value Pr(&gt;|t|)    </w:t>
-      </w:r>
-      <w:r>
-        <w:br w:type="textWrapping"/>
-      </w:r>
-      <w:r>
-        <w:rPr>
-          <w:rStyle w:val="VerbatimChar"/>
-        </w:rPr>
-        <w:t xml:space="preserve">(Intercept) 91.31665    5.08906  17.944 1.51e-11 ***</w:t>
-      </w:r>
-      <w:r>
-        <w:br w:type="textWrapping"/>
-      </w:r>
-      <w:r>
-        <w:rPr>
-          <w:rStyle w:val="VerbatimChar"/>
-        </w:rPr>
-        <w:t xml:space="preserve">TED          0.01032    4.22372   0.002   0.9981    </w:t>
-      </w:r>
-      <w:r>
-        <w:br w:type="textWrapping"/>
-      </w:r>
-      <w:r>
-        <w:rPr>
-          <w:rStyle w:val="VerbatimChar"/>
-        </w:rPr>
-        <w:t xml:space="preserve">VIX         -0.19291    0.18808  -1.026   0.3213    </w:t>
-      </w:r>
-      <w:r>
-        <w:br w:type="textWrapping"/>
-      </w:r>
-      <w:r>
-        <w:rPr>
-          <w:rStyle w:val="VerbatimChar"/>
-        </w:rPr>
-        <w:t xml:space="preserve">SENT         0.16836    1.90512   0.088   0.9308    </w:t>
-      </w:r>
-      <w:r>
-        <w:br w:type="textWrapping"/>
-      </w:r>
-      <w:r>
-        <w:rPr>
-          <w:rStyle w:val="VerbatimChar"/>
-        </w:rPr>
-        <w:t xml:space="preserve">FEDFUNDS     1.60653    0.79136   2.030   0.0605 .  </w:t>
-      </w:r>
-      <w:r>
-        <w:br w:type="textWrapping"/>
-      </w:r>
-      <w:r>
-        <w:rPr>
-          <w:rStyle w:val="VerbatimChar"/>
-        </w:rPr>
-        <w:t xml:space="preserve">INTERNET    -0.16343    0.15215  -1.074   0.2997    </w:t>
-      </w:r>
-      <w:r>
-        <w:br w:type="textWrapping"/>
-      </w:r>
-      <w:r>
-        <w:rPr>
-          <w:rStyle w:val="VerbatimChar"/>
-        </w:rPr>
-        <w:t xml:space="preserve">---</w:t>
-      </w:r>
-      <w:r>
-        <w:br w:type="textWrapping"/>
-      </w:r>
-      <w:r>
-        <w:rPr>
-          <w:rStyle w:val="VerbatimChar"/>
-        </w:rPr>
-        <w:t xml:space="preserve">Signif. codes:  0 '***' 0.001 '**' 0.01 '*' 0.05 '.' 0.1 ' ' 1</w:t>
-      </w:r>
-      <w:r>
-        <w:br w:type="textWrapping"/>
-      </w:r>
-      <w:r>
-        <w:rPr>
-          <w:rStyle w:val="VerbatimChar"/>
-        </w:rPr>
-        <w:t xml:space="preserve"/>
-      </w:r>
-      <w:r>
-        <w:br w:type="textWrapping"/>
-      </w:r>
-      <w:r>
-        <w:rPr>
-          <w:rStyle w:val="VerbatimChar"/>
-        </w:rPr>
-        <w:t xml:space="preserve">Residual standard error: 4.135 on 15 degrees of freedom</w:t>
-      </w:r>
-      <w:r>
-        <w:br w:type="textWrapping"/>
-      </w:r>
-      <w:r>
-        <w:rPr>
-          <w:rStyle w:val="VerbatimChar"/>
-        </w:rPr>
-        <w:t xml:space="preserve">  (6 observations deleted due to missingness)</w:t>
-      </w:r>
-      <w:r>
-        <w:br w:type="textWrapping"/>
-      </w:r>
-      <w:r>
-        <w:rPr>
-          <w:rStyle w:val="VerbatimChar"/>
-        </w:rPr>
-        <w:t xml:space="preserve">Multiple R-squared:  0.6755,    Adjusted R-squared:  0.5673 </w:t>
-      </w:r>
-      <w:r>
-        <w:br w:type="textWrapping"/>
-      </w:r>
-      <w:r>
-        <w:rPr>
-          <w:rStyle w:val="VerbatimChar"/>
-        </w:rPr>
-        <w:t xml:space="preserve">F-statistic: 6.244 on 5 and 15 DF,  p-value: 0.002536</w:t>
+        <w:t xml:space="preserve">Multiple R-squared:  0.7425,    Adjusted R-squared:  0.6038 </w:t>
+      </w:r>
+      <w:r>
+        <w:br w:type="textWrapping"/>
+      </w:r>
+      <w:r>
+        <w:rPr>
+          <w:rStyle w:val="VerbatimChar"/>
+        </w:rPr>
+        <w:t xml:space="preserve">F-statistic: 5.355 on 7 and 13 DF,  p-value: 0.004606</w:t>
       </w:r>
     </w:p>
     <w:p>
@@ -14593,7 +14809,7 @@
     </w:lvl>
   </w:abstractNum>
   <w:abstractNum w:abstractNumId="990">
-    <w:nsid w:val="9dea4062"/>
+    <w:nsid w:val="2cab8094"/>
     <w:multiLevelType w:val="multilevel"/>
     <w:lvl w:ilvl="0">
       <w:numFmt w:val="bullet"/>

</xml_diff>